<commit_message>
blur convolution edge note
</commit_message>
<xml_diff>
--- a/CV/1_hello_world_opencv_with_vscode.docx
+++ b/CV/1_hello_world_opencv_with_vscode.docx
@@ -279,14 +279,7 @@
                 <w:rFonts w:ascii="Consolas" w:hAnsi="Consolas" w:cs="Consolas"/>
                 <w:color w:val="FFFFFF" w:themeColor="background1"/>
               </w:rPr>
-              <w:t xml:space="preserve"># </w:t>
-            </w:r>
-            <w:r>
-              <w:rPr>
-                <w:rFonts w:ascii="Consolas" w:hAnsi="Consolas" w:cs="Consolas"/>
-                <w:color w:val="FFFFFF" w:themeColor="background1"/>
-              </w:rPr>
-              <w:t xml:space="preserve">brew install </w:t>
+              <w:t xml:space="preserve"># brew install </w:t>
             </w:r>
             <w:proofErr w:type="spellStart"/>
             <w:r>
@@ -340,8 +333,17 @@
                 <w:rFonts w:ascii="Consolas" w:hAnsi="Consolas" w:cs="Consolas"/>
                 <w:color w:val="FFFFFF" w:themeColor="background1"/>
               </w:rPr>
-              <w:t>#</w:t>
-            </w:r>
+              <w:t xml:space="preserve"># </w:t>
+            </w:r>
+            <w:proofErr w:type="spellStart"/>
+            <w:r>
+              <w:rPr>
+                <w:rFonts w:ascii="Consolas" w:hAnsi="Consolas" w:cs="Consolas"/>
+                <w:color w:val="FFFFFF" w:themeColor="background1"/>
+              </w:rPr>
+              <w:t>mkdir</w:t>
+            </w:r>
+            <w:proofErr w:type="spellEnd"/>
             <w:r>
               <w:rPr>
                 <w:rFonts w:ascii="Consolas" w:hAnsi="Consolas" w:cs="Consolas"/>
@@ -355,22 +357,6 @@
                 <w:rFonts w:ascii="Consolas" w:hAnsi="Consolas" w:cs="Consolas"/>
                 <w:color w:val="FFFFFF" w:themeColor="background1"/>
               </w:rPr>
-              <w:t>mkdir</w:t>
-            </w:r>
-            <w:proofErr w:type="spellEnd"/>
-            <w:r>
-              <w:rPr>
-                <w:rFonts w:ascii="Consolas" w:hAnsi="Consolas" w:cs="Consolas"/>
-                <w:color w:val="FFFFFF" w:themeColor="background1"/>
-              </w:rPr>
-              <w:t xml:space="preserve"> </w:t>
-            </w:r>
-            <w:proofErr w:type="spellStart"/>
-            <w:r>
-              <w:rPr>
-                <w:rFonts w:ascii="Consolas" w:hAnsi="Consolas" w:cs="Consolas"/>
-                <w:color w:val="FFFFFF" w:themeColor="background1"/>
-              </w:rPr>
               <w:t>opencv</w:t>
             </w:r>
             <w:proofErr w:type="spellEnd"/>
@@ -394,14 +380,7 @@
                 <w:rFonts w:ascii="Consolas" w:hAnsi="Consolas" w:cs="Consolas"/>
                 <w:color w:val="FFFFFF" w:themeColor="background1"/>
               </w:rPr>
-              <w:t>#</w:t>
-            </w:r>
-            <w:r>
-              <w:rPr>
-                <w:rFonts w:ascii="Consolas" w:hAnsi="Consolas" w:cs="Consolas"/>
-                <w:color w:val="FFFFFF" w:themeColor="background1"/>
-              </w:rPr>
-              <w:t xml:space="preserve"> cd </w:t>
+              <w:t xml:space="preserve"># cd </w:t>
             </w:r>
             <w:proofErr w:type="spellStart"/>
             <w:r>
@@ -432,14 +411,7 @@
                 <w:rFonts w:ascii="Consolas" w:hAnsi="Consolas" w:cs="Consolas"/>
                 <w:color w:val="FFFFFF" w:themeColor="background1"/>
               </w:rPr>
-              <w:t>#</w:t>
-            </w:r>
-            <w:r>
-              <w:rPr>
-                <w:rFonts w:ascii="Consolas" w:hAnsi="Consolas" w:cs="Consolas"/>
-                <w:color w:val="FFFFFF" w:themeColor="background1"/>
-              </w:rPr>
-              <w:t xml:space="preserve"> git clone https://github.com/opencv/opencv.git</w:t>
+              <w:t># git clone https://github.com/opencv/opencv.git</w:t>
             </w:r>
           </w:p>
           <w:p>
@@ -461,14 +433,7 @@
                 <w:rFonts w:ascii="Consolas" w:hAnsi="Consolas" w:cs="Consolas"/>
                 <w:color w:val="FFFFFF" w:themeColor="background1"/>
               </w:rPr>
-              <w:t>#</w:t>
-            </w:r>
-            <w:r>
-              <w:rPr>
-                <w:rFonts w:ascii="Consolas" w:hAnsi="Consolas" w:cs="Consolas"/>
-                <w:color w:val="FFFFFF" w:themeColor="background1"/>
-              </w:rPr>
-              <w:t xml:space="preserve"> cd </w:t>
+              <w:t xml:space="preserve"># cd </w:t>
             </w:r>
             <w:proofErr w:type="spellStart"/>
             <w:r>
@@ -499,14 +464,7 @@
                 <w:rFonts w:ascii="Consolas" w:hAnsi="Consolas" w:cs="Consolas"/>
                 <w:color w:val="FFFFFF" w:themeColor="background1"/>
               </w:rPr>
-              <w:t>#</w:t>
-            </w:r>
-            <w:r>
-              <w:rPr>
-                <w:rFonts w:ascii="Consolas" w:hAnsi="Consolas" w:cs="Consolas"/>
-                <w:color w:val="FFFFFF" w:themeColor="background1"/>
-              </w:rPr>
-              <w:t xml:space="preserve"> git checkout tags/4.2.0</w:t>
+              <w:t># git checkout tags/4.2.0</w:t>
             </w:r>
           </w:p>
           <w:p>
@@ -528,14 +486,7 @@
                 <w:rFonts w:ascii="Consolas" w:hAnsi="Consolas" w:cs="Consolas"/>
                 <w:color w:val="FFFFFF" w:themeColor="background1"/>
               </w:rPr>
-              <w:t>#</w:t>
-            </w:r>
-            <w:r>
-              <w:rPr>
-                <w:rFonts w:ascii="Consolas" w:hAnsi="Consolas" w:cs="Consolas"/>
-                <w:color w:val="FFFFFF" w:themeColor="background1"/>
-              </w:rPr>
-              <w:t xml:space="preserve"> cd</w:t>
+              <w:t># cd</w:t>
             </w:r>
             <w:proofErr w:type="gramStart"/>
             <w:r>
@@ -566,14 +517,7 @@
                 <w:rFonts w:ascii="Consolas" w:hAnsi="Consolas" w:cs="Consolas"/>
                 <w:color w:val="FFFFFF" w:themeColor="background1"/>
               </w:rPr>
-              <w:t>#</w:t>
-            </w:r>
-            <w:r>
-              <w:rPr>
-                <w:rFonts w:ascii="Consolas" w:hAnsi="Consolas" w:cs="Consolas"/>
-                <w:color w:val="FFFFFF" w:themeColor="background1"/>
-              </w:rPr>
-              <w:t xml:space="preserve"> git clone https://github.com/opencv/</w:t>
+              <w:t># git clone https://github.com/opencv/</w:t>
             </w:r>
           </w:p>
           <w:p>
@@ -595,14 +539,7 @@
                 <w:rFonts w:ascii="Consolas" w:hAnsi="Consolas" w:cs="Consolas"/>
                 <w:color w:val="FFFFFF" w:themeColor="background1"/>
               </w:rPr>
-              <w:t>#</w:t>
-            </w:r>
-            <w:r>
-              <w:rPr>
-                <w:rFonts w:ascii="Consolas" w:hAnsi="Consolas" w:cs="Consolas"/>
-                <w:color w:val="FFFFFF" w:themeColor="background1"/>
-              </w:rPr>
-              <w:t xml:space="preserve"> cd </w:t>
+              <w:t xml:space="preserve"># cd </w:t>
             </w:r>
             <w:proofErr w:type="spellStart"/>
             <w:r>
@@ -633,14 +570,7 @@
                 <w:rFonts w:ascii="Consolas" w:hAnsi="Consolas" w:cs="Consolas"/>
                 <w:color w:val="FFFFFF" w:themeColor="background1"/>
               </w:rPr>
-              <w:t>#</w:t>
-            </w:r>
-            <w:r>
-              <w:rPr>
-                <w:rFonts w:ascii="Consolas" w:hAnsi="Consolas" w:cs="Consolas"/>
-                <w:color w:val="FFFFFF" w:themeColor="background1"/>
-              </w:rPr>
-              <w:t xml:space="preserve"> git checkout tags/4.2.0</w:t>
+              <w:t># git checkout tags/4.2.0</w:t>
             </w:r>
           </w:p>
           <w:p>
@@ -662,14 +592,7 @@
                 <w:rFonts w:ascii="Consolas" w:hAnsi="Consolas" w:cs="Consolas"/>
                 <w:color w:val="FFFFFF" w:themeColor="background1"/>
               </w:rPr>
-              <w:t>#</w:t>
-            </w:r>
-            <w:r>
-              <w:rPr>
-                <w:rFonts w:ascii="Consolas" w:hAnsi="Consolas" w:cs="Consolas"/>
-                <w:color w:val="FFFFFF" w:themeColor="background1"/>
-              </w:rPr>
-              <w:t xml:space="preserve"> cd</w:t>
+              <w:t># cd</w:t>
             </w:r>
             <w:proofErr w:type="gramStart"/>
             <w:r>
@@ -802,14 +725,7 @@
                 <w:rFonts w:ascii="Consolas" w:hAnsi="Consolas" w:cs="Consolas"/>
                 <w:color w:val="FFFFFF" w:themeColor="background1"/>
               </w:rPr>
-              <w:t>#</w:t>
-            </w:r>
-            <w:r>
-              <w:rPr>
-                <w:rFonts w:ascii="Consolas" w:hAnsi="Consolas" w:cs="Consolas"/>
-                <w:color w:val="FFFFFF" w:themeColor="background1"/>
-              </w:rPr>
-              <w:t xml:space="preserve"> </w:t>
+              <w:t xml:space="preserve"># </w:t>
             </w:r>
             <w:proofErr w:type="spellStart"/>
             <w:r>
@@ -856,14 +772,7 @@
                 <w:rFonts w:ascii="Consolas" w:hAnsi="Consolas" w:cs="Consolas"/>
                 <w:color w:val="FFFFFF" w:themeColor="background1"/>
               </w:rPr>
-              <w:t>#</w:t>
-            </w:r>
-            <w:r>
-              <w:rPr>
-                <w:rFonts w:ascii="Consolas" w:hAnsi="Consolas" w:cs="Consolas"/>
-                <w:color w:val="FFFFFF" w:themeColor="background1"/>
-              </w:rPr>
-              <w:t xml:space="preserve"> ls -l</w:t>
+              <w:t># ls -l</w:t>
             </w:r>
           </w:p>
           <w:p>
@@ -1404,14 +1313,7 @@
                 <w:rFonts w:ascii="Consolas" w:hAnsi="Consolas" w:cs="Consolas"/>
                 <w:color w:val="FFFFFF" w:themeColor="background1"/>
               </w:rPr>
-              <w:t xml:space="preserve">      -D </w:t>
-            </w:r>
-            <w:r>
-              <w:rPr>
-                <w:rFonts w:ascii="Consolas" w:hAnsi="Consolas" w:cs="Consolas"/>
-                <w:color w:val="FFFFFF" w:themeColor="background1"/>
-              </w:rPr>
-              <w:t>BUILD_DOCS=ON</w:t>
+              <w:t xml:space="preserve">      -D BUILD_DOCS=ON</w:t>
             </w:r>
           </w:p>
           <w:p>
@@ -1433,14 +1335,7 @@
                 <w:rFonts w:ascii="Consolas" w:hAnsi="Consolas" w:cs="Consolas"/>
                 <w:color w:val="FFFFFF" w:themeColor="background1"/>
               </w:rPr>
-              <w:t xml:space="preserve">      </w:t>
-            </w:r>
-            <w:r>
-              <w:rPr>
-                <w:rFonts w:ascii="Consolas" w:hAnsi="Consolas" w:cs="Consolas"/>
-                <w:color w:val="FFFFFF" w:themeColor="background1"/>
-              </w:rPr>
-              <w:t>-D BUILD_EXAMPLES=ON</w:t>
+              <w:t xml:space="preserve">      -D BUILD_EXAMPLES=ON</w:t>
             </w:r>
             <w:proofErr w:type="gramStart"/>
             <w:r>
@@ -1521,28 +1416,7 @@
                 <w:rFonts w:ascii="Consolas" w:hAnsi="Consolas" w:cs="Consolas"/>
                 <w:color w:val="FFFFFF" w:themeColor="background1"/>
               </w:rPr>
-              <w:t>#</w:t>
-            </w:r>
-            <w:r>
-              <w:rPr>
-                <w:rFonts w:ascii="Consolas" w:hAnsi="Consolas" w:cs="Consolas"/>
-                <w:color w:val="FFFFFF" w:themeColor="background1"/>
-              </w:rPr>
-              <w:t xml:space="preserve"> make -j </w:t>
-            </w:r>
-            <w:r>
-              <w:rPr>
-                <w:rFonts w:ascii="Consolas" w:hAnsi="Consolas" w:cs="Consolas"/>
-                <w:color w:val="FFFFFF" w:themeColor="background1"/>
-              </w:rPr>
-              <w:t xml:space="preserve">7 </w:t>
-            </w:r>
-            <w:r>
-              <w:rPr>
-                <w:rFonts w:ascii="Consolas" w:hAnsi="Consolas" w:cs="Consolas"/>
-                <w:color w:val="FFFFFF" w:themeColor="background1"/>
-              </w:rPr>
-              <w:t># runs 7 jobs in parallel</w:t>
+              <w:t># make -j 7 # runs 7 jobs in parallel</w:t>
             </w:r>
           </w:p>
           <w:p>
@@ -1563,14 +1437,7 @@
                 <w:rFonts w:ascii="Consolas" w:hAnsi="Consolas" w:cs="Consolas"/>
                 <w:color w:val="FFFFFF" w:themeColor="background1"/>
               </w:rPr>
-              <w:t>#</w:t>
-            </w:r>
-            <w:r>
-              <w:rPr>
-                <w:rFonts w:ascii="Consolas" w:hAnsi="Consolas" w:cs="Consolas"/>
-                <w:color w:val="FFFFFF" w:themeColor="background1"/>
-              </w:rPr>
-              <w:t xml:space="preserve"> make install</w:t>
+              <w:t># make install</w:t>
             </w:r>
           </w:p>
         </w:tc>
@@ -1624,17 +1491,7 @@
                 <w:i w:val="0"/>
                 <w:iCs w:val="0"/>
               </w:rPr>
-              <w:t>CM</w:t>
-            </w:r>
-            <w:r>
-              <w:rPr>
-                <w:rFonts w:ascii="Consolas" w:hAnsi="Consolas" w:cs="Consolas"/>
-                <w:b/>
-                <w:bCs/>
-                <w:i w:val="0"/>
-                <w:iCs w:val="0"/>
-              </w:rPr>
-              <w:t>ake</w:t>
+              <w:t>CMake</w:t>
             </w:r>
             <w:proofErr w:type="spellEnd"/>
             <w:r>
@@ -1672,13 +1529,7 @@
               <w:rPr>
                 <w:rFonts w:ascii="Consolas" w:hAnsi="Consolas" w:cs="Consolas"/>
               </w:rPr>
-              <w:t xml:space="preserve">Install </w:t>
-            </w:r>
-            <w:r>
-              <w:rPr>
-                <w:rFonts w:ascii="Consolas" w:hAnsi="Consolas" w:cs="Consolas"/>
-              </w:rPr>
-              <w:t>C/C++ extension</w:t>
+              <w:t>Install C/C++ extension</w:t>
             </w:r>
           </w:p>
           <w:p>
@@ -1703,6 +1554,7 @@
             <w:r>
               <w:rPr>
                 <w:rFonts w:ascii="Consolas" w:hAnsi="Consolas" w:cs="Consolas"/>
+                <w:noProof/>
               </w:rPr>
               <w:drawing>
                 <wp:inline distT="0" distB="0" distL="0" distR="0" wp14:anchorId="5407C08E" wp14:editId="18EC33D8">
@@ -1806,6 +1658,7 @@
             <w:r>
               <w:rPr>
                 <w:rFonts w:ascii="Consolas" w:hAnsi="Consolas" w:cs="Consolas"/>
+                <w:noProof/>
               </w:rPr>
               <w:drawing>
                 <wp:inline distT="0" distB="0" distL="0" distR="0" wp14:anchorId="7F1CFA05" wp14:editId="0A428111">
@@ -2003,21 +1856,7 @@
                 <w:rFonts w:ascii="Consolas" w:hAnsi="Consolas" w:cs="Consolas"/>
                 <w:color w:val="FFFFFF" w:themeColor="background1"/>
               </w:rPr>
-              <w:t xml:space="preserve"> </w:t>
-            </w:r>
-            <w:r>
-              <w:rPr>
-                <w:rFonts w:ascii="Consolas" w:hAnsi="Consolas" w:cs="Consolas"/>
-                <w:color w:val="FFFFFF" w:themeColor="background1"/>
-              </w:rPr>
-              <w:t>–</w:t>
-            </w:r>
-            <w:r>
-              <w:rPr>
-                <w:rFonts w:ascii="Consolas" w:hAnsi="Consolas" w:cs="Consolas"/>
-                <w:color w:val="FFFFFF" w:themeColor="background1"/>
-              </w:rPr>
-              <w:t>version</w:t>
+              <w:t xml:space="preserve"> –version</w:t>
             </w:r>
           </w:p>
           <w:p>
@@ -2304,6 +2143,7 @@
           <w:p>
             <w:pPr>
               <w:pStyle w:val="Heading1"/>
+              <w:outlineLvl w:val="0"/>
               <w:rPr>
                 <w:rFonts w:ascii="Consolas" w:hAnsi="Consolas" w:cs="Consolas"/>
               </w:rPr>
@@ -2381,14 +2221,7 @@
                 <w:rFonts w:ascii="Consolas" w:hAnsi="Consolas" w:cs="Consolas"/>
                 <w:color w:val="FFFFFF" w:themeColor="background1"/>
               </w:rPr>
-              <w:t xml:space="preserve"># cd </w:t>
-            </w:r>
-            <w:r>
-              <w:rPr>
-                <w:rFonts w:ascii="Consolas" w:hAnsi="Consolas" w:cs="Consolas"/>
-                <w:color w:val="FFFFFF" w:themeColor="background1"/>
-              </w:rPr>
-              <w:t>hello-world-</w:t>
+              <w:t># cd hello-world-</w:t>
             </w:r>
             <w:proofErr w:type="spellStart"/>
             <w:r>
@@ -2555,6 +2388,7 @@
             <w:r>
               <w:rPr>
                 <w:rFonts w:ascii="Consolas" w:hAnsi="Consolas" w:cs="Consolas"/>
+                <w:noProof/>
               </w:rPr>
               <w:drawing>
                 <wp:inline distT="0" distB="0" distL="0" distR="0" wp14:anchorId="31F9ABE1" wp14:editId="5243A869">
@@ -2678,6 +2512,7 @@
             <w:r>
               <w:rPr>
                 <w:rFonts w:ascii="Consolas" w:hAnsi="Consolas" w:cs="Consolas"/>
+                <w:noProof/>
               </w:rPr>
               <w:drawing>
                 <wp:inline distT="0" distB="0" distL="0" distR="0" wp14:anchorId="57E63F95" wp14:editId="37221610">
@@ -2740,25 +2575,7 @@
               <w:rPr>
                 <w:rFonts w:ascii="Consolas" w:hAnsi="Consolas" w:cs="Consolas"/>
               </w:rPr>
-              <w:t xml:space="preserve">Update </w:t>
-            </w:r>
-            <w:r>
-              <w:rPr>
-                <w:rFonts w:ascii="Consolas" w:hAnsi="Consolas" w:cs="Consolas"/>
-              </w:rPr>
-              <w:t>CMakeLists.txt</w:t>
-            </w:r>
-            <w:r>
-              <w:rPr>
-                <w:rFonts w:ascii="Consolas" w:hAnsi="Consolas" w:cs="Consolas"/>
-              </w:rPr>
-              <w:t xml:space="preserve"> with following </w:t>
-            </w:r>
-            <w:r>
-              <w:rPr>
-                <w:rFonts w:ascii="Consolas" w:hAnsi="Consolas" w:cs="Consolas"/>
-              </w:rPr>
-              <w:t>instruction</w:t>
+              <w:t>Update CMakeLists.txt with following instruction</w:t>
             </w:r>
           </w:p>
           <w:p>
@@ -4195,6 +4012,7 @@
             <w:r>
               <w:rPr>
                 <w:rFonts w:ascii="Consolas" w:hAnsi="Consolas" w:cs="Consolas"/>
+                <w:noProof/>
               </w:rPr>
               <w:drawing>
                 <wp:inline distT="0" distB="0" distL="0" distR="0" wp14:anchorId="3CC4397D" wp14:editId="40EACB28">
@@ -4322,6 +4140,7 @@
             <w:r>
               <w:rPr>
                 <w:rFonts w:ascii="Consolas" w:hAnsi="Consolas" w:cs="Consolas"/>
+                <w:noProof/>
               </w:rPr>
               <w:drawing>
                 <wp:inline distT="0" distB="0" distL="0" distR="0" wp14:anchorId="65626CD4" wp14:editId="0BF5EE7D">
@@ -4458,6 +4277,970 @@
           <w:tcPr>
             <w:tcW w:w="2610" w:type="dxa"/>
             <w:tcBorders>
+              <w:bottom w:val="single" w:sz="24" w:space="0" w:color="323948" w:themeColor="text2" w:themeTint="E6"/>
+            </w:tcBorders>
+            <w:tcMar>
+              <w:top w:w="0" w:type="dxa"/>
+              <w:left w:w="230" w:type="dxa"/>
+              <w:bottom w:w="144" w:type="dxa"/>
+              <w:right w:w="230" w:type="dxa"/>
+            </w:tcMar>
+          </w:tcPr>
+          <w:p>
+            <w:pPr>
+              <w:pStyle w:val="Quote"/>
+              <w:jc w:val="center"/>
+              <w:rPr>
+                <w:rFonts w:ascii="Consolas" w:hAnsi="Consolas" w:cs="Consolas"/>
+                <w:b/>
+                <w:bCs/>
+                <w:i w:val="0"/>
+                <w:iCs w:val="0"/>
+                <w:lang w:val="vi-VN"/>
+              </w:rPr>
+            </w:pPr>
+            <w:r>
+              <w:rPr>
+                <w:rFonts w:ascii="Consolas" w:hAnsi="Consolas" w:cs="Consolas"/>
+                <w:b/>
+                <w:bCs/>
+                <w:i w:val="0"/>
+                <w:iCs w:val="0"/>
+                <w:lang w:val="vi-VN"/>
+              </w:rPr>
+              <w:lastRenderedPageBreak/>
+              <w:t>Settings</w:t>
+            </w:r>
+            <w:r>
+              <w:rPr>
+                <w:rFonts w:ascii="Consolas" w:hAnsi="Consolas" w:cs="Consolas"/>
+                <w:b/>
+                <w:bCs/>
+                <w:i w:val="0"/>
+                <w:iCs w:val="0"/>
+                <w:lang w:val="vi-VN"/>
+              </w:rPr>
+              <w:t xml:space="preserve"> for vscode</w:t>
+            </w:r>
+          </w:p>
+        </w:tc>
+        <w:tc>
+          <w:tcPr>
+            <w:tcW w:w="8209" w:type="dxa"/>
+            <w:tcBorders>
+              <w:bottom w:val="single" w:sz="24" w:space="0" w:color="323948" w:themeColor="text2" w:themeTint="E6"/>
+            </w:tcBorders>
+            <w:tcMar>
+              <w:top w:w="0" w:type="dxa"/>
+              <w:bottom w:w="144" w:type="dxa"/>
+            </w:tcMar>
+          </w:tcPr>
+          <w:p>
+            <w:pPr>
+              <w:rPr>
+                <w:lang w:val="vi-VN"/>
+              </w:rPr>
+            </w:pPr>
+            <w:r>
+              <w:rPr>
+                <w:lang w:val="vi-VN"/>
+              </w:rPr>
+              <w:t>Under folder .vscode</w:t>
+            </w:r>
+          </w:p>
+          <w:p>
+            <w:pPr>
+              <w:rPr>
+                <w:lang w:val="vi-VN"/>
+              </w:rPr>
+            </w:pPr>
+            <w:r>
+              <w:rPr>
+                <w:lang w:val="vi-VN"/>
+              </w:rPr>
+              <w:t xml:space="preserve">Making a new file named: </w:t>
+            </w:r>
+            <w:r>
+              <w:rPr>
+                <w:lang w:val="vi-VN"/>
+              </w:rPr>
+              <w:t>c_cpp_properties.json</w:t>
+            </w:r>
+            <w:r>
+              <w:rPr>
+                <w:lang w:val="vi-VN"/>
+              </w:rPr>
+              <w:t xml:space="preserve"> with content as below</w:t>
+            </w:r>
+          </w:p>
+          <w:p>
+            <w:pPr>
+              <w:rPr>
+                <w:lang w:val="vi-VN"/>
+              </w:rPr>
+            </w:pPr>
+          </w:p>
+          <w:p>
+            <w:pPr>
+              <w:pBdr>
+                <w:top w:val="single" w:sz="4" w:space="1" w:color="auto"/>
+                <w:left w:val="single" w:sz="4" w:space="4" w:color="auto"/>
+                <w:bottom w:val="single" w:sz="4" w:space="1" w:color="auto"/>
+                <w:right w:val="single" w:sz="4" w:space="4" w:color="auto"/>
+              </w:pBdr>
+              <w:shd w:val="clear" w:color="auto" w:fill="CDFF76" w:themeFill="accent1" w:themeFillTint="66"/>
+              <w:rPr>
+                <w:rFonts w:ascii="Consolas" w:hAnsi="Consolas" w:cs="Consolas"/>
+                <w:lang w:val="vi-VN"/>
+              </w:rPr>
+            </w:pPr>
+            <w:r>
+              <w:rPr>
+                <w:rFonts w:ascii="Consolas" w:hAnsi="Consolas" w:cs="Consolas"/>
+                <w:lang w:val="vi-VN"/>
+              </w:rPr>
+              <w:t>{</w:t>
+            </w:r>
+          </w:p>
+          <w:p>
+            <w:pPr>
+              <w:pBdr>
+                <w:top w:val="single" w:sz="4" w:space="1" w:color="auto"/>
+                <w:left w:val="single" w:sz="4" w:space="4" w:color="auto"/>
+                <w:bottom w:val="single" w:sz="4" w:space="1" w:color="auto"/>
+                <w:right w:val="single" w:sz="4" w:space="4" w:color="auto"/>
+              </w:pBdr>
+              <w:shd w:val="clear" w:color="auto" w:fill="CDFF76" w:themeFill="accent1" w:themeFillTint="66"/>
+              <w:rPr>
+                <w:rFonts w:ascii="Consolas" w:hAnsi="Consolas" w:cs="Consolas"/>
+                <w:lang w:val="vi-VN"/>
+              </w:rPr>
+            </w:pPr>
+            <w:r>
+              <w:rPr>
+                <w:rFonts w:ascii="Consolas" w:hAnsi="Consolas" w:cs="Consolas"/>
+                <w:lang w:val="vi-VN"/>
+              </w:rPr>
+              <w:t xml:space="preserve">    "configurations": [</w:t>
+            </w:r>
+          </w:p>
+          <w:p>
+            <w:pPr>
+              <w:pBdr>
+                <w:top w:val="single" w:sz="4" w:space="1" w:color="auto"/>
+                <w:left w:val="single" w:sz="4" w:space="4" w:color="auto"/>
+                <w:bottom w:val="single" w:sz="4" w:space="1" w:color="auto"/>
+                <w:right w:val="single" w:sz="4" w:space="4" w:color="auto"/>
+              </w:pBdr>
+              <w:shd w:val="clear" w:color="auto" w:fill="CDFF76" w:themeFill="accent1" w:themeFillTint="66"/>
+              <w:rPr>
+                <w:rFonts w:ascii="Consolas" w:hAnsi="Consolas" w:cs="Consolas"/>
+                <w:lang w:val="vi-VN"/>
+              </w:rPr>
+            </w:pPr>
+            <w:r>
+              <w:rPr>
+                <w:rFonts w:ascii="Consolas" w:hAnsi="Consolas" w:cs="Consolas"/>
+                <w:lang w:val="vi-VN"/>
+              </w:rPr>
+              <w:t xml:space="preserve">        {</w:t>
+            </w:r>
+          </w:p>
+          <w:p>
+            <w:pPr>
+              <w:pBdr>
+                <w:top w:val="single" w:sz="4" w:space="1" w:color="auto"/>
+                <w:left w:val="single" w:sz="4" w:space="4" w:color="auto"/>
+                <w:bottom w:val="single" w:sz="4" w:space="1" w:color="auto"/>
+                <w:right w:val="single" w:sz="4" w:space="4" w:color="auto"/>
+              </w:pBdr>
+              <w:shd w:val="clear" w:color="auto" w:fill="CDFF76" w:themeFill="accent1" w:themeFillTint="66"/>
+              <w:rPr>
+                <w:rFonts w:ascii="Consolas" w:hAnsi="Consolas" w:cs="Consolas"/>
+                <w:lang w:val="vi-VN"/>
+              </w:rPr>
+            </w:pPr>
+            <w:r>
+              <w:rPr>
+                <w:rFonts w:ascii="Consolas" w:hAnsi="Consolas" w:cs="Consolas"/>
+                <w:lang w:val="vi-VN"/>
+              </w:rPr>
+              <w:t xml:space="preserve">            "name": "Mac",</w:t>
+            </w:r>
+          </w:p>
+          <w:p>
+            <w:pPr>
+              <w:pBdr>
+                <w:top w:val="single" w:sz="4" w:space="1" w:color="auto"/>
+                <w:left w:val="single" w:sz="4" w:space="4" w:color="auto"/>
+                <w:bottom w:val="single" w:sz="4" w:space="1" w:color="auto"/>
+                <w:right w:val="single" w:sz="4" w:space="4" w:color="auto"/>
+              </w:pBdr>
+              <w:shd w:val="clear" w:color="auto" w:fill="CDFF76" w:themeFill="accent1" w:themeFillTint="66"/>
+              <w:rPr>
+                <w:rFonts w:ascii="Consolas" w:hAnsi="Consolas" w:cs="Consolas"/>
+                <w:lang w:val="vi-VN"/>
+              </w:rPr>
+            </w:pPr>
+            <w:r>
+              <w:rPr>
+                <w:rFonts w:ascii="Consolas" w:hAnsi="Consolas" w:cs="Consolas"/>
+                <w:lang w:val="vi-VN"/>
+              </w:rPr>
+              <w:t xml:space="preserve">            "includePath": [</w:t>
+            </w:r>
+          </w:p>
+          <w:p>
+            <w:pPr>
+              <w:pBdr>
+                <w:top w:val="single" w:sz="4" w:space="1" w:color="auto"/>
+                <w:left w:val="single" w:sz="4" w:space="4" w:color="auto"/>
+                <w:bottom w:val="single" w:sz="4" w:space="1" w:color="auto"/>
+                <w:right w:val="single" w:sz="4" w:space="4" w:color="auto"/>
+              </w:pBdr>
+              <w:shd w:val="clear" w:color="auto" w:fill="CDFF76" w:themeFill="accent1" w:themeFillTint="66"/>
+              <w:rPr>
+                <w:rFonts w:ascii="Consolas" w:hAnsi="Consolas" w:cs="Consolas"/>
+                <w:lang w:val="vi-VN"/>
+              </w:rPr>
+            </w:pPr>
+            <w:r>
+              <w:rPr>
+                <w:rFonts w:ascii="Consolas" w:hAnsi="Consolas" w:cs="Consolas"/>
+                <w:lang w:val="vi-VN"/>
+              </w:rPr>
+              <w:t xml:space="preserve">                "${workspaceFolder}/*",</w:t>
+            </w:r>
+          </w:p>
+          <w:p>
+            <w:pPr>
+              <w:pBdr>
+                <w:top w:val="single" w:sz="4" w:space="1" w:color="auto"/>
+                <w:left w:val="single" w:sz="4" w:space="4" w:color="auto"/>
+                <w:bottom w:val="single" w:sz="4" w:space="1" w:color="auto"/>
+                <w:right w:val="single" w:sz="4" w:space="4" w:color="auto"/>
+              </w:pBdr>
+              <w:shd w:val="clear" w:color="auto" w:fill="CDFF76" w:themeFill="accent1" w:themeFillTint="66"/>
+              <w:rPr>
+                <w:rFonts w:ascii="Consolas" w:hAnsi="Consolas" w:cs="Consolas"/>
+                <w:lang w:val="vi-VN"/>
+              </w:rPr>
+            </w:pPr>
+            <w:r>
+              <w:rPr>
+                <w:rFonts w:ascii="Consolas" w:hAnsi="Consolas" w:cs="Consolas"/>
+                <w:lang w:val="vi-VN"/>
+              </w:rPr>
+              <w:t xml:space="preserve">                "/usr/local/include/opencv4/"</w:t>
+            </w:r>
+          </w:p>
+          <w:p>
+            <w:pPr>
+              <w:pBdr>
+                <w:top w:val="single" w:sz="4" w:space="1" w:color="auto"/>
+                <w:left w:val="single" w:sz="4" w:space="4" w:color="auto"/>
+                <w:bottom w:val="single" w:sz="4" w:space="1" w:color="auto"/>
+                <w:right w:val="single" w:sz="4" w:space="4" w:color="auto"/>
+              </w:pBdr>
+              <w:shd w:val="clear" w:color="auto" w:fill="CDFF76" w:themeFill="accent1" w:themeFillTint="66"/>
+              <w:rPr>
+                <w:rFonts w:ascii="Consolas" w:hAnsi="Consolas" w:cs="Consolas"/>
+                <w:lang w:val="vi-VN"/>
+              </w:rPr>
+            </w:pPr>
+            <w:r>
+              <w:rPr>
+                <w:rFonts w:ascii="Consolas" w:hAnsi="Consolas" w:cs="Consolas"/>
+                <w:lang w:val="vi-VN"/>
+              </w:rPr>
+              <w:t xml:space="preserve">            ],</w:t>
+            </w:r>
+          </w:p>
+          <w:p>
+            <w:pPr>
+              <w:pBdr>
+                <w:top w:val="single" w:sz="4" w:space="1" w:color="auto"/>
+                <w:left w:val="single" w:sz="4" w:space="4" w:color="auto"/>
+                <w:bottom w:val="single" w:sz="4" w:space="1" w:color="auto"/>
+                <w:right w:val="single" w:sz="4" w:space="4" w:color="auto"/>
+              </w:pBdr>
+              <w:shd w:val="clear" w:color="auto" w:fill="CDFF76" w:themeFill="accent1" w:themeFillTint="66"/>
+              <w:rPr>
+                <w:rFonts w:ascii="Consolas" w:hAnsi="Consolas" w:cs="Consolas"/>
+                <w:lang w:val="vi-VN"/>
+              </w:rPr>
+            </w:pPr>
+            <w:r>
+              <w:rPr>
+                <w:rFonts w:ascii="Consolas" w:hAnsi="Consolas" w:cs="Consolas"/>
+                <w:lang w:val="vi-VN"/>
+              </w:rPr>
+              <w:t xml:space="preserve">            "defines": [],</w:t>
+            </w:r>
+          </w:p>
+          <w:p>
+            <w:pPr>
+              <w:pBdr>
+                <w:top w:val="single" w:sz="4" w:space="1" w:color="auto"/>
+                <w:left w:val="single" w:sz="4" w:space="4" w:color="auto"/>
+                <w:bottom w:val="single" w:sz="4" w:space="1" w:color="auto"/>
+                <w:right w:val="single" w:sz="4" w:space="4" w:color="auto"/>
+              </w:pBdr>
+              <w:shd w:val="clear" w:color="auto" w:fill="CDFF76" w:themeFill="accent1" w:themeFillTint="66"/>
+              <w:rPr>
+                <w:rFonts w:ascii="Consolas" w:hAnsi="Consolas" w:cs="Consolas"/>
+                <w:lang w:val="vi-VN"/>
+              </w:rPr>
+            </w:pPr>
+            <w:r>
+              <w:rPr>
+                <w:rFonts w:ascii="Consolas" w:hAnsi="Consolas" w:cs="Consolas"/>
+                <w:lang w:val="vi-VN"/>
+              </w:rPr>
+              <w:t xml:space="preserve">            "macFrameworkPath": [</w:t>
+            </w:r>
+          </w:p>
+          <w:p>
+            <w:pPr>
+              <w:pBdr>
+                <w:top w:val="single" w:sz="4" w:space="1" w:color="auto"/>
+                <w:left w:val="single" w:sz="4" w:space="4" w:color="auto"/>
+                <w:bottom w:val="single" w:sz="4" w:space="1" w:color="auto"/>
+                <w:right w:val="single" w:sz="4" w:space="4" w:color="auto"/>
+              </w:pBdr>
+              <w:shd w:val="clear" w:color="auto" w:fill="CDFF76" w:themeFill="accent1" w:themeFillTint="66"/>
+              <w:rPr>
+                <w:rFonts w:ascii="Consolas" w:hAnsi="Consolas" w:cs="Consolas"/>
+                <w:lang w:val="vi-VN"/>
+              </w:rPr>
+            </w:pPr>
+            <w:r>
+              <w:rPr>
+                <w:rFonts w:ascii="Consolas" w:hAnsi="Consolas" w:cs="Consolas"/>
+                <w:lang w:val="vi-VN"/>
+              </w:rPr>
+              <w:t xml:space="preserve">                "/Library/Developer/CommandLineTools/SDKs/MacOSX10.15.sdk/System/Library/Frameworks"</w:t>
+            </w:r>
+          </w:p>
+          <w:p>
+            <w:pPr>
+              <w:pBdr>
+                <w:top w:val="single" w:sz="4" w:space="1" w:color="auto"/>
+                <w:left w:val="single" w:sz="4" w:space="4" w:color="auto"/>
+                <w:bottom w:val="single" w:sz="4" w:space="1" w:color="auto"/>
+                <w:right w:val="single" w:sz="4" w:space="4" w:color="auto"/>
+              </w:pBdr>
+              <w:shd w:val="clear" w:color="auto" w:fill="CDFF76" w:themeFill="accent1" w:themeFillTint="66"/>
+              <w:rPr>
+                <w:rFonts w:ascii="Consolas" w:hAnsi="Consolas" w:cs="Consolas"/>
+                <w:lang w:val="vi-VN"/>
+              </w:rPr>
+            </w:pPr>
+            <w:r>
+              <w:rPr>
+                <w:rFonts w:ascii="Consolas" w:hAnsi="Consolas" w:cs="Consolas"/>
+                <w:lang w:val="vi-VN"/>
+              </w:rPr>
+              <w:t xml:space="preserve">            ],</w:t>
+            </w:r>
+          </w:p>
+          <w:p>
+            <w:pPr>
+              <w:pBdr>
+                <w:top w:val="single" w:sz="4" w:space="1" w:color="auto"/>
+                <w:left w:val="single" w:sz="4" w:space="4" w:color="auto"/>
+                <w:bottom w:val="single" w:sz="4" w:space="1" w:color="auto"/>
+                <w:right w:val="single" w:sz="4" w:space="4" w:color="auto"/>
+              </w:pBdr>
+              <w:shd w:val="clear" w:color="auto" w:fill="CDFF76" w:themeFill="accent1" w:themeFillTint="66"/>
+              <w:rPr>
+                <w:rFonts w:ascii="Consolas" w:hAnsi="Consolas" w:cs="Consolas"/>
+                <w:lang w:val="vi-VN"/>
+              </w:rPr>
+            </w:pPr>
+            <w:r>
+              <w:rPr>
+                <w:rFonts w:ascii="Consolas" w:hAnsi="Consolas" w:cs="Consolas"/>
+                <w:lang w:val="vi-VN"/>
+              </w:rPr>
+              <w:t xml:space="preserve">            "compilerPath": "/usr/bin/clang",</w:t>
+            </w:r>
+          </w:p>
+          <w:p>
+            <w:pPr>
+              <w:pBdr>
+                <w:top w:val="single" w:sz="4" w:space="1" w:color="auto"/>
+                <w:left w:val="single" w:sz="4" w:space="4" w:color="auto"/>
+                <w:bottom w:val="single" w:sz="4" w:space="1" w:color="auto"/>
+                <w:right w:val="single" w:sz="4" w:space="4" w:color="auto"/>
+              </w:pBdr>
+              <w:shd w:val="clear" w:color="auto" w:fill="CDFF76" w:themeFill="accent1" w:themeFillTint="66"/>
+              <w:rPr>
+                <w:rFonts w:ascii="Consolas" w:hAnsi="Consolas" w:cs="Consolas"/>
+                <w:lang w:val="vi-VN"/>
+              </w:rPr>
+            </w:pPr>
+            <w:r>
+              <w:rPr>
+                <w:rFonts w:ascii="Consolas" w:hAnsi="Consolas" w:cs="Consolas"/>
+                <w:lang w:val="vi-VN"/>
+              </w:rPr>
+              <w:t xml:space="preserve">            "cStandard": "c11",</w:t>
+            </w:r>
+          </w:p>
+          <w:p>
+            <w:pPr>
+              <w:pBdr>
+                <w:top w:val="single" w:sz="4" w:space="1" w:color="auto"/>
+                <w:left w:val="single" w:sz="4" w:space="4" w:color="auto"/>
+                <w:bottom w:val="single" w:sz="4" w:space="1" w:color="auto"/>
+                <w:right w:val="single" w:sz="4" w:space="4" w:color="auto"/>
+              </w:pBdr>
+              <w:shd w:val="clear" w:color="auto" w:fill="CDFF76" w:themeFill="accent1" w:themeFillTint="66"/>
+              <w:rPr>
+                <w:rFonts w:ascii="Consolas" w:hAnsi="Consolas" w:cs="Consolas"/>
+                <w:lang w:val="vi-VN"/>
+              </w:rPr>
+            </w:pPr>
+            <w:r>
+              <w:rPr>
+                <w:rFonts w:ascii="Consolas" w:hAnsi="Consolas" w:cs="Consolas"/>
+                <w:lang w:val="vi-VN"/>
+              </w:rPr>
+              <w:t xml:space="preserve">            "cppStandard": "c++17",</w:t>
+            </w:r>
+          </w:p>
+          <w:p>
+            <w:pPr>
+              <w:pBdr>
+                <w:top w:val="single" w:sz="4" w:space="1" w:color="auto"/>
+                <w:left w:val="single" w:sz="4" w:space="4" w:color="auto"/>
+                <w:bottom w:val="single" w:sz="4" w:space="1" w:color="auto"/>
+                <w:right w:val="single" w:sz="4" w:space="4" w:color="auto"/>
+              </w:pBdr>
+              <w:shd w:val="clear" w:color="auto" w:fill="CDFF76" w:themeFill="accent1" w:themeFillTint="66"/>
+              <w:rPr>
+                <w:rFonts w:ascii="Consolas" w:hAnsi="Consolas" w:cs="Consolas"/>
+                <w:lang w:val="vi-VN"/>
+              </w:rPr>
+            </w:pPr>
+            <w:r>
+              <w:rPr>
+                <w:rFonts w:ascii="Consolas" w:hAnsi="Consolas" w:cs="Consolas"/>
+                <w:lang w:val="vi-VN"/>
+              </w:rPr>
+              <w:t xml:space="preserve">            "intelliSenseMode": "clang-x64",</w:t>
+            </w:r>
+          </w:p>
+          <w:p>
+            <w:pPr>
+              <w:pBdr>
+                <w:top w:val="single" w:sz="4" w:space="1" w:color="auto"/>
+                <w:left w:val="single" w:sz="4" w:space="4" w:color="auto"/>
+                <w:bottom w:val="single" w:sz="4" w:space="1" w:color="auto"/>
+                <w:right w:val="single" w:sz="4" w:space="4" w:color="auto"/>
+              </w:pBdr>
+              <w:shd w:val="clear" w:color="auto" w:fill="CDFF76" w:themeFill="accent1" w:themeFillTint="66"/>
+              <w:rPr>
+                <w:rFonts w:ascii="Consolas" w:hAnsi="Consolas" w:cs="Consolas"/>
+                <w:lang w:val="vi-VN"/>
+              </w:rPr>
+            </w:pPr>
+            <w:r>
+              <w:rPr>
+                <w:rFonts w:ascii="Consolas" w:hAnsi="Consolas" w:cs="Consolas"/>
+                <w:lang w:val="vi-VN"/>
+              </w:rPr>
+              <w:t xml:space="preserve">            "configurationProvider": "ms-vscode.cmake-tools"</w:t>
+            </w:r>
+          </w:p>
+          <w:p>
+            <w:pPr>
+              <w:pBdr>
+                <w:top w:val="single" w:sz="4" w:space="1" w:color="auto"/>
+                <w:left w:val="single" w:sz="4" w:space="4" w:color="auto"/>
+                <w:bottom w:val="single" w:sz="4" w:space="1" w:color="auto"/>
+                <w:right w:val="single" w:sz="4" w:space="4" w:color="auto"/>
+              </w:pBdr>
+              <w:shd w:val="clear" w:color="auto" w:fill="CDFF76" w:themeFill="accent1" w:themeFillTint="66"/>
+              <w:rPr>
+                <w:rFonts w:ascii="Consolas" w:hAnsi="Consolas" w:cs="Consolas"/>
+                <w:lang w:val="vi-VN"/>
+              </w:rPr>
+            </w:pPr>
+            <w:r>
+              <w:rPr>
+                <w:rFonts w:ascii="Consolas" w:hAnsi="Consolas" w:cs="Consolas"/>
+                <w:lang w:val="vi-VN"/>
+              </w:rPr>
+              <w:t xml:space="preserve">        }</w:t>
+            </w:r>
+          </w:p>
+          <w:p>
+            <w:pPr>
+              <w:pBdr>
+                <w:top w:val="single" w:sz="4" w:space="1" w:color="auto"/>
+                <w:left w:val="single" w:sz="4" w:space="4" w:color="auto"/>
+                <w:bottom w:val="single" w:sz="4" w:space="1" w:color="auto"/>
+                <w:right w:val="single" w:sz="4" w:space="4" w:color="auto"/>
+              </w:pBdr>
+              <w:shd w:val="clear" w:color="auto" w:fill="CDFF76" w:themeFill="accent1" w:themeFillTint="66"/>
+              <w:rPr>
+                <w:rFonts w:ascii="Consolas" w:hAnsi="Consolas" w:cs="Consolas"/>
+                <w:lang w:val="vi-VN"/>
+              </w:rPr>
+            </w:pPr>
+            <w:r>
+              <w:rPr>
+                <w:rFonts w:ascii="Consolas" w:hAnsi="Consolas" w:cs="Consolas"/>
+                <w:lang w:val="vi-VN"/>
+              </w:rPr>
+              <w:t xml:space="preserve">    ],</w:t>
+            </w:r>
+          </w:p>
+          <w:p>
+            <w:pPr>
+              <w:pBdr>
+                <w:top w:val="single" w:sz="4" w:space="1" w:color="auto"/>
+                <w:left w:val="single" w:sz="4" w:space="4" w:color="auto"/>
+                <w:bottom w:val="single" w:sz="4" w:space="1" w:color="auto"/>
+                <w:right w:val="single" w:sz="4" w:space="4" w:color="auto"/>
+              </w:pBdr>
+              <w:shd w:val="clear" w:color="auto" w:fill="CDFF76" w:themeFill="accent1" w:themeFillTint="66"/>
+              <w:rPr>
+                <w:rFonts w:ascii="Consolas" w:hAnsi="Consolas" w:cs="Consolas"/>
+                <w:lang w:val="vi-VN"/>
+              </w:rPr>
+            </w:pPr>
+            <w:r>
+              <w:rPr>
+                <w:rFonts w:ascii="Consolas" w:hAnsi="Consolas" w:cs="Consolas"/>
+                <w:lang w:val="vi-VN"/>
+              </w:rPr>
+              <w:t xml:space="preserve">    "version": 4</w:t>
+            </w:r>
+          </w:p>
+          <w:p>
+            <w:pPr>
+              <w:pBdr>
+                <w:top w:val="single" w:sz="4" w:space="1" w:color="auto"/>
+                <w:left w:val="single" w:sz="4" w:space="4" w:color="auto"/>
+                <w:bottom w:val="single" w:sz="4" w:space="1" w:color="auto"/>
+                <w:right w:val="single" w:sz="4" w:space="4" w:color="auto"/>
+              </w:pBdr>
+              <w:shd w:val="clear" w:color="auto" w:fill="CDFF76" w:themeFill="accent1" w:themeFillTint="66"/>
+              <w:rPr>
+                <w:rFonts w:ascii="Consolas" w:hAnsi="Consolas" w:cs="Consolas"/>
+                <w:lang w:val="vi-VN"/>
+              </w:rPr>
+            </w:pPr>
+            <w:r>
+              <w:rPr>
+                <w:rFonts w:ascii="Consolas" w:hAnsi="Consolas" w:cs="Consolas"/>
+                <w:lang w:val="vi-VN"/>
+              </w:rPr>
+              <w:t>}</w:t>
+            </w:r>
+          </w:p>
+          <w:p>
+            <w:pPr>
+              <w:rPr>
+                <w:lang w:val="vi-VN"/>
+              </w:rPr>
+            </w:pPr>
+          </w:p>
+          <w:p>
+            <w:pPr>
+              <w:rPr>
+                <w:lang w:val="vi-VN"/>
+              </w:rPr>
+            </w:pPr>
+          </w:p>
+          <w:p>
+            <w:pPr>
+              <w:rPr>
+                <w:lang w:val="vi-VN"/>
+              </w:rPr>
+            </w:pPr>
+          </w:p>
+          <w:p>
+            <w:pPr>
+              <w:rPr>
+                <w:lang w:val="vi-VN"/>
+              </w:rPr>
+            </w:pPr>
+          </w:p>
+          <w:p>
+            <w:pPr>
+              <w:rPr>
+                <w:lang w:val="vi-VN"/>
+              </w:rPr>
+            </w:pPr>
+          </w:p>
+          <w:p>
+            <w:pPr>
+              <w:rPr>
+                <w:lang w:val="vi-VN"/>
+              </w:rPr>
+            </w:pPr>
+          </w:p>
+          <w:p>
+            <w:pPr>
+              <w:rPr>
+                <w:lang w:val="vi-VN"/>
+              </w:rPr>
+            </w:pPr>
+          </w:p>
+          <w:p>
+            <w:pPr>
+              <w:rPr>
+                <w:lang w:val="vi-VN"/>
+              </w:rPr>
+            </w:pPr>
+          </w:p>
+          <w:p>
+            <w:pPr>
+              <w:rPr>
+                <w:lang w:val="vi-VN"/>
+              </w:rPr>
+            </w:pPr>
+          </w:p>
+          <w:p>
+            <w:pPr>
+              <w:rPr>
+                <w:lang w:val="vi-VN"/>
+              </w:rPr>
+            </w:pPr>
+          </w:p>
+          <w:p>
+            <w:pPr>
+              <w:rPr>
+                <w:lang w:val="vi-VN"/>
+              </w:rPr>
+            </w:pPr>
+          </w:p>
+          <w:p>
+            <w:pPr>
+              <w:rPr>
+                <w:lang w:val="vi-VN"/>
+              </w:rPr>
+            </w:pPr>
+          </w:p>
+          <w:p>
+            <w:pPr>
+              <w:rPr>
+                <w:lang w:val="vi-VN"/>
+              </w:rPr>
+            </w:pPr>
+          </w:p>
+          <w:p>
+            <w:pPr>
+              <w:rPr>
+                <w:lang w:val="vi-VN"/>
+              </w:rPr>
+            </w:pPr>
+          </w:p>
+          <w:p>
+            <w:pPr>
+              <w:rPr>
+                <w:lang w:val="vi-VN"/>
+              </w:rPr>
+            </w:pPr>
+          </w:p>
+          <w:p>
+            <w:pPr>
+              <w:rPr>
+                <w:lang w:val="vi-VN"/>
+              </w:rPr>
+            </w:pPr>
+          </w:p>
+          <w:p>
+            <w:pPr>
+              <w:rPr>
+                <w:lang w:val="vi-VN"/>
+              </w:rPr>
+            </w:pPr>
+          </w:p>
+          <w:p>
+            <w:pPr>
+              <w:rPr>
+                <w:lang w:val="vi-VN"/>
+              </w:rPr>
+            </w:pPr>
+          </w:p>
+          <w:p>
+            <w:pPr>
+              <w:rPr>
+                <w:lang w:val="vi-VN"/>
+              </w:rPr>
+            </w:pPr>
+          </w:p>
+          <w:p>
+            <w:pPr>
+              <w:rPr>
+                <w:lang w:val="vi-VN"/>
+              </w:rPr>
+            </w:pPr>
+          </w:p>
+          <w:p>
+            <w:pPr>
+              <w:rPr>
+                <w:lang w:val="vi-VN"/>
+              </w:rPr>
+            </w:pPr>
+          </w:p>
+          <w:p>
+            <w:pPr>
+              <w:rPr>
+                <w:lang w:val="vi-VN"/>
+              </w:rPr>
+            </w:pPr>
+          </w:p>
+          <w:p>
+            <w:pPr>
+              <w:rPr>
+                <w:lang w:val="vi-VN"/>
+              </w:rPr>
+            </w:pPr>
+          </w:p>
+          <w:p>
+            <w:pPr>
+              <w:rPr>
+                <w:lang w:val="vi-VN"/>
+              </w:rPr>
+            </w:pPr>
+          </w:p>
+          <w:p>
+            <w:pPr>
+              <w:rPr>
+                <w:lang w:val="vi-VN"/>
+              </w:rPr>
+            </w:pPr>
+          </w:p>
+          <w:p>
+            <w:pPr>
+              <w:rPr>
+                <w:lang w:val="vi-VN"/>
+              </w:rPr>
+            </w:pPr>
+          </w:p>
+          <w:p>
+            <w:pPr>
+              <w:rPr>
+                <w:lang w:val="vi-VN"/>
+              </w:rPr>
+            </w:pPr>
+          </w:p>
+          <w:p>
+            <w:pPr>
+              <w:rPr>
+                <w:lang w:val="vi-VN"/>
+              </w:rPr>
+            </w:pPr>
+          </w:p>
+          <w:p>
+            <w:pPr>
+              <w:rPr>
+                <w:lang w:val="vi-VN"/>
+              </w:rPr>
+            </w:pPr>
+          </w:p>
+          <w:p>
+            <w:pPr>
+              <w:rPr>
+                <w:lang w:val="vi-VN"/>
+              </w:rPr>
+            </w:pPr>
+          </w:p>
+          <w:p>
+            <w:pPr>
+              <w:rPr>
+                <w:lang w:val="vi-VN"/>
+              </w:rPr>
+            </w:pPr>
+          </w:p>
+          <w:p>
+            <w:pPr>
+              <w:rPr>
+                <w:lang w:val="vi-VN"/>
+              </w:rPr>
+            </w:pPr>
+          </w:p>
+          <w:p>
+            <w:pPr>
+              <w:rPr>
+                <w:lang w:val="vi-VN"/>
+              </w:rPr>
+            </w:pPr>
+          </w:p>
+          <w:p>
+            <w:pPr>
+              <w:rPr>
+                <w:lang w:val="vi-VN"/>
+              </w:rPr>
+            </w:pPr>
+          </w:p>
+          <w:p>
+            <w:pPr>
+              <w:rPr>
+                <w:lang w:val="vi-VN"/>
+              </w:rPr>
+            </w:pPr>
+          </w:p>
+          <w:p>
+            <w:pPr>
+              <w:rPr>
+                <w:lang w:val="vi-VN"/>
+              </w:rPr>
+            </w:pPr>
+          </w:p>
+          <w:p>
+            <w:pPr>
+              <w:rPr>
+                <w:lang w:val="vi-VN"/>
+              </w:rPr>
+            </w:pPr>
+          </w:p>
+          <w:p>
+            <w:pPr>
+              <w:rPr>
+                <w:lang w:val="vi-VN"/>
+              </w:rPr>
+            </w:pPr>
+          </w:p>
+          <w:p>
+            <w:pPr>
+              <w:rPr>
+                <w:lang w:val="vi-VN"/>
+              </w:rPr>
+            </w:pPr>
+          </w:p>
+          <w:p>
+            <w:pPr>
+              <w:rPr>
+                <w:lang w:val="vi-VN"/>
+              </w:rPr>
+            </w:pPr>
+          </w:p>
+          <w:p>
+            <w:pPr>
+              <w:rPr>
+                <w:lang w:val="vi-VN"/>
+              </w:rPr>
+            </w:pPr>
+          </w:p>
+          <w:p>
+            <w:pPr>
+              <w:rPr>
+                <w:lang w:val="vi-VN"/>
+              </w:rPr>
+            </w:pPr>
+          </w:p>
+          <w:p>
+            <w:pPr>
+              <w:rPr>
+                <w:lang w:val="vi-VN"/>
+              </w:rPr>
+            </w:pPr>
+          </w:p>
+          <w:p>
+            <w:pPr>
+              <w:rPr>
+                <w:lang w:val="vi-VN"/>
+              </w:rPr>
+            </w:pPr>
+          </w:p>
+          <w:p>
+            <w:pPr>
+              <w:rPr>
+                <w:lang w:val="vi-VN"/>
+              </w:rPr>
+            </w:pPr>
+          </w:p>
+          <w:p>
+            <w:pPr>
+              <w:rPr>
+                <w:lang w:val="vi-VN"/>
+              </w:rPr>
+            </w:pPr>
+          </w:p>
+          <w:p>
+            <w:pPr>
+              <w:rPr>
+                <w:lang w:val="vi-VN"/>
+              </w:rPr>
+            </w:pPr>
+          </w:p>
+          <w:p>
+            <w:pPr>
+              <w:rPr>
+                <w:lang w:val="vi-VN"/>
+              </w:rPr>
+            </w:pPr>
+          </w:p>
+          <w:p>
+            <w:pPr>
+              <w:rPr>
+                <w:lang w:val="vi-VN"/>
+              </w:rPr>
+            </w:pPr>
+          </w:p>
+          <w:p>
+            <w:pPr>
+              <w:rPr>
+                <w:lang w:val="vi-VN"/>
+              </w:rPr>
+            </w:pPr>
+          </w:p>
+          <w:p>
+            <w:pPr>
+              <w:rPr>
+                <w:lang w:val="vi-VN"/>
+              </w:rPr>
+            </w:pPr>
+          </w:p>
+          <w:p>
+            <w:pPr>
+              <w:rPr>
+                <w:lang w:val="vi-VN"/>
+              </w:rPr>
+            </w:pPr>
+          </w:p>
+          <w:p>
+            <w:pPr>
+              <w:rPr>
+                <w:lang w:val="vi-VN"/>
+              </w:rPr>
+            </w:pPr>
+          </w:p>
+          <w:p>
+            <w:pPr>
+              <w:rPr>
+                <w:lang w:val="vi-VN"/>
+              </w:rPr>
+            </w:pPr>
+          </w:p>
+          <w:p>
+            <w:pPr>
+              <w:rPr>
+                <w:lang w:val="vi-VN"/>
+              </w:rPr>
+            </w:pPr>
+          </w:p>
+          <w:p>
+            <w:pPr>
+              <w:rPr>
+                <w:lang w:val="vi-VN"/>
+              </w:rPr>
+            </w:pPr>
+          </w:p>
+        </w:tc>
+      </w:tr>
+      <w:tr>
+        <w:tc>
+          <w:tcPr>
+            <w:tcW w:w="2610" w:type="dxa"/>
+            <w:tcBorders>
               <w:top w:val="single" w:sz="24" w:space="0" w:color="323948" w:themeColor="text2" w:themeTint="E6"/>
             </w:tcBorders>
             <w:tcMar>
@@ -4466,107 +5249,12 @@
           </w:tcPr>
           <w:p>
             <w:pPr>
-              <w:pStyle w:val="Company"/>
-              <w:spacing w:line="276" w:lineRule="auto"/>
-              <w:rPr>
-                <w:rFonts w:ascii="Consolas" w:hAnsi="Consolas" w:cs="Consolas"/>
-              </w:rPr>
-            </w:pPr>
-            <w:sdt>
-              <w:sdtPr>
-                <w:rPr>
-                  <w:rFonts w:ascii="Consolas" w:hAnsi="Consolas" w:cs="Consolas"/>
-                </w:rPr>
-                <w:alias w:val="Enter Sender Company:"/>
-                <w:tag w:val="Enter Sender Company:"/>
-                <w:id w:val="1530531789"/>
-                <w:placeholder>
-                  <w:docPart w:val="A20A4E551779E24EA37B538DCB49FBAB"/>
-                </w:placeholder>
-                <w:temporary/>
-                <w:showingPlcHdr/>
-                <w15:appearance w15:val="hidden"/>
-              </w:sdtPr>
-              <w:sdtEndPr/>
-              <w:sdtContent>
-                <w:r>
-                  <w:rPr>
-                    <w:rFonts w:ascii="Consolas" w:hAnsi="Consolas" w:cs="Consolas"/>
-                  </w:rPr>
-                  <w:t>Company</w:t>
-                </w:r>
-              </w:sdtContent>
-            </w:sdt>
-          </w:p>
-          <w:p>
-            <w:pPr>
               <w:pStyle w:val="ContactInfo"/>
               <w:spacing w:line="276" w:lineRule="auto"/>
               <w:rPr>
                 <w:rFonts w:ascii="Consolas" w:hAnsi="Consolas" w:cs="Consolas"/>
               </w:rPr>
             </w:pPr>
-            <w:sdt>
-              <w:sdtPr>
-                <w:rPr>
-                  <w:rFonts w:ascii="Consolas" w:hAnsi="Consolas" w:cs="Consolas"/>
-                </w:rPr>
-                <w:alias w:val="Enter Sender Street Address:"/>
-                <w:tag w:val="Enter Sender Street Address:"/>
-                <w:id w:val="-1131783308"/>
-                <w:placeholder>
-                  <w:docPart w:val="54F9827A221AA94D87EE499D3BE683E4"/>
-                </w:placeholder>
-                <w:showingPlcHdr/>
-                <w:dataBinding w:prefixMappings="xmlns:ns0='http://schemas.microsoft.com/office/2006/coverPageProps' " w:xpath="/ns0:CoverPageProperties[1]/ns0:CompanyAddress[1]" w:storeItemID="{55AF091B-3C7A-41E3-B477-F2FDAA23CFDA}"/>
-                <w15:appearance w15:val="hidden"/>
-                <w:text w:multiLine="1"/>
-              </w:sdtPr>
-              <w:sdtEndPr/>
-              <w:sdtContent>
-                <w:r>
-                  <w:rPr>
-                    <w:rFonts w:ascii="Consolas" w:hAnsi="Consolas" w:cs="Consolas"/>
-                  </w:rPr>
-                  <w:t>Street Address</w:t>
-                </w:r>
-              </w:sdtContent>
-            </w:sdt>
-          </w:p>
-          <w:p>
-            <w:pPr>
-              <w:pStyle w:val="ContactInfo"/>
-              <w:spacing w:line="276" w:lineRule="auto"/>
-              <w:rPr>
-                <w:rFonts w:ascii="Consolas" w:hAnsi="Consolas" w:cs="Consolas"/>
-              </w:rPr>
-            </w:pPr>
-            <w:sdt>
-              <w:sdtPr>
-                <w:rPr>
-                  <w:rFonts w:ascii="Consolas" w:hAnsi="Consolas" w:cs="Consolas"/>
-                </w:rPr>
-                <w:alias w:val="Enter Sender City, ST ZIP Code:"/>
-                <w:tag w:val="Enter Sender City, ST ZIP Code:"/>
-                <w:id w:val="1533309857"/>
-                <w:placeholder>
-                  <w:docPart w:val="AE52CCE5C841E94DA40CFEA653726989"/>
-                </w:placeholder>
-                <w:showingPlcHdr/>
-                <w:dataBinding w:prefixMappings="xmlns:ns0='http://purl.org/dc/elements/1.1/' xmlns:ns1='http://schemas.openxmlformats.org/package/2006/metadata/core-properties' " w:xpath="/ns1:coreProperties[1]/ns1:keywords[1]" w:storeItemID="{6C3C8BC8-F283-45AE-878A-BAB7291924A1}"/>
-                <w15:appearance w15:val="hidden"/>
-                <w:text w:multiLine="1"/>
-              </w:sdtPr>
-              <w:sdtEndPr/>
-              <w:sdtContent>
-                <w:r>
-                  <w:rPr>
-                    <w:rFonts w:ascii="Consolas" w:hAnsi="Consolas" w:cs="Consolas"/>
-                  </w:rPr>
-                  <w:t>City, ST ZIP Code</w:t>
-                </w:r>
-              </w:sdtContent>
-            </w:sdt>
           </w:p>
         </w:tc>
         <w:tc>
@@ -4951,6 +5639,7 @@
     <w:lsdException w:name="HTML Sample" w:semiHidden="1" w:unhideWhenUsed="1"/>
     <w:lsdException w:name="HTML Typewriter" w:semiHidden="1" w:unhideWhenUsed="1"/>
     <w:lsdException w:name="HTML Variable" w:semiHidden="1" w:unhideWhenUsed="1"/>
+    <w:lsdException w:name="Normal Table" w:semiHidden="1" w:unhideWhenUsed="1"/>
     <w:lsdException w:name="annotation subject" w:semiHidden="1" w:unhideWhenUsed="1"/>
     <w:lsdException w:name="No List" w:semiHidden="1" w:unhideWhenUsed="1"/>
     <w:lsdException w:name="Outline List 1" w:semiHidden="1" w:unhideWhenUsed="1"/>
@@ -4994,8 +5683,10 @@
     <w:lsdException w:name="Table Elegant" w:semiHidden="1" w:unhideWhenUsed="1"/>
     <w:lsdException w:name="Table Professional" w:semiHidden="1" w:unhideWhenUsed="1"/>
     <w:lsdException w:name="Table Subtle 1" w:semiHidden="1" w:unhideWhenUsed="1"/>
+    <w:lsdException w:name="Table Subtle 2" w:semiHidden="1" w:unhideWhenUsed="1"/>
     <w:lsdException w:name="Table Web 1" w:semiHidden="1" w:unhideWhenUsed="1"/>
     <w:lsdException w:name="Table Web 2" w:semiHidden="1" w:unhideWhenUsed="1"/>
+    <w:lsdException w:name="Table Web 3" w:semiHidden="1" w:unhideWhenUsed="1"/>
     <w:lsdException w:name="Balloon Text" w:semiHidden="1" w:unhideWhenUsed="1"/>
     <w:lsdException w:name="Table Grid" w:uiPriority="39"/>
     <w:lsdException w:name="Table Theme" w:semiHidden="1" w:unhideWhenUsed="1"/>
@@ -5656,691 +6347,6 @@
 </w:styles>
 </file>
 
-<file path=word/glossary/document.xml><?xml version="1.0" encoding="utf-8"?>
-<w:glossaryDocument xmlns:wpc="http://schemas.microsoft.com/office/word/2010/wordprocessingCanvas" xmlns:cx="http://schemas.microsoft.com/office/drawing/2014/chartex" xmlns:cx1="http://schemas.microsoft.com/office/drawing/2015/9/8/chartex" xmlns:cx2="http://schemas.microsoft.com/office/drawing/2015/10/21/chartex" xmlns:cx3="http://schemas.microsoft.com/office/drawing/2016/5/9/chartex" xmlns:cx4="http://schemas.microsoft.com/office/drawing/2016/5/10/chartex" xmlns:cx5="http://schemas.microsoft.com/office/drawing/2016/5/11/chartex" xmlns:cx6="http://schemas.microsoft.com/office/drawing/2016/5/12/chartex" xmlns:cx7="http://schemas.microsoft.com/office/drawing/2016/5/13/chartex" xmlns:cx8="http://schemas.microsoft.com/office/drawing/2016/5/14/chartex" xmlns:mc="http://schemas.openxmlformats.org/markup-compatibility/2006" xmlns:aink="http://schemas.microsoft.com/office/drawing/2016/ink" xmlns:am3d="http://schemas.microsoft.com/office/drawing/2017/model3d" xmlns:o="urn:schemas-microsoft-com:office:office" xmlns:r="http://schemas.openxmlformats.org/officeDocument/2006/relationships" xmlns:m="http://schemas.openxmlformats.org/officeDocument/2006/math" xmlns:v="urn:schemas-microsoft-com:vml" xmlns:wp14="http://schemas.microsoft.com/office/word/2010/wordprocessingDrawing" xmlns:wp="http://schemas.openxmlformats.org/drawingml/2006/wordprocessingDrawing" xmlns:w10="urn:schemas-microsoft-com:office:word" xmlns:w="http://schemas.openxmlformats.org/wordprocessingml/2006/main" xmlns:w14="http://schemas.microsoft.com/office/word/2010/wordml" xmlns:w15="http://schemas.microsoft.com/office/word/2012/wordml" xmlns:w16cex="http://schemas.microsoft.com/office/word/2018/wordml/cex" xmlns:w16cid="http://schemas.microsoft.com/office/word/2016/wordml/cid" xmlns:w16="http://schemas.microsoft.com/office/word/2018/wordml" xmlns:w16se="http://schemas.microsoft.com/office/word/2015/wordml/symex" xmlns:wpg="http://schemas.microsoft.com/office/word/2010/wordprocessingGroup" xmlns:wpi="http://schemas.microsoft.com/office/word/2010/wordprocessingInk" xmlns:wne="http://schemas.microsoft.com/office/word/2006/wordml" xmlns:wps="http://schemas.microsoft.com/office/word/2010/wordprocessingShape" mc:Ignorable="w14 w15 w16se w16cid w16 w16cex wp14">
-  <w:docParts>
-    <w:docPart>
-      <w:docPartPr>
-        <w:name w:val="A20A4E551779E24EA37B538DCB49FBAB"/>
-        <w:category>
-          <w:name w:val="General"/>
-          <w:gallery w:val="placeholder"/>
-        </w:category>
-        <w:types>
-          <w:type w:val="bbPlcHdr"/>
-        </w:types>
-        <w:behaviors>
-          <w:behavior w:val="content"/>
-        </w:behaviors>
-        <w:guid w:val="{4A162013-61CF-B34A-9BCE-9A9A948B67A8}"/>
-      </w:docPartPr>
-      <w:docPartBody>
-        <w:p>
-          <w:pPr>
-            <w:pStyle w:val="A20A4E551779E24EA37B538DCB49FBAB"/>
-          </w:pPr>
-          <w:r>
-            <w:t>Company</w:t>
-          </w:r>
-        </w:p>
-      </w:docPartBody>
-    </w:docPart>
-    <w:docPart>
-      <w:docPartPr>
-        <w:name w:val="54F9827A221AA94D87EE499D3BE683E4"/>
-        <w:category>
-          <w:name w:val="General"/>
-          <w:gallery w:val="placeholder"/>
-        </w:category>
-        <w:types>
-          <w:type w:val="bbPlcHdr"/>
-        </w:types>
-        <w:behaviors>
-          <w:behavior w:val="content"/>
-        </w:behaviors>
-        <w:guid w:val="{9511D4F4-EB46-C24C-B16D-EFDCCE3EAF87}"/>
-      </w:docPartPr>
-      <w:docPartBody>
-        <w:p>
-          <w:pPr>
-            <w:pStyle w:val="54F9827A221AA94D87EE499D3BE683E4"/>
-          </w:pPr>
-          <w:r>
-            <w:t>Street Address</w:t>
-          </w:r>
-        </w:p>
-      </w:docPartBody>
-    </w:docPart>
-    <w:docPart>
-      <w:docPartPr>
-        <w:name w:val="AE52CCE5C841E94DA40CFEA653726989"/>
-        <w:category>
-          <w:name w:val="General"/>
-          <w:gallery w:val="placeholder"/>
-        </w:category>
-        <w:types>
-          <w:type w:val="bbPlcHdr"/>
-        </w:types>
-        <w:behaviors>
-          <w:behavior w:val="content"/>
-        </w:behaviors>
-        <w:guid w:val="{E1AC0446-DC16-3A43-B790-63D26D142980}"/>
-      </w:docPartPr>
-      <w:docPartBody>
-        <w:p>
-          <w:pPr>
-            <w:pStyle w:val="AE52CCE5C841E94DA40CFEA653726989"/>
-          </w:pPr>
-          <w:r>
-            <w:t>City, ST ZIP</w:t>
-          </w:r>
-          <w:r>
-            <w:t xml:space="preserve"> Code</w:t>
-          </w:r>
-        </w:p>
-      </w:docPartBody>
-    </w:docPart>
-  </w:docParts>
-</w:glossaryDocument>
-</file>
-
-<file path=word/glossary/fontTable.xml><?xml version="1.0" encoding="utf-8"?>
-<w:fonts xmlns:mc="http://schemas.openxmlformats.org/markup-compatibility/2006" xmlns:r="http://schemas.openxmlformats.org/officeDocument/2006/relationships" xmlns:w="http://schemas.openxmlformats.org/wordprocessingml/2006/main" xmlns:w14="http://schemas.microsoft.com/office/word/2010/wordml" xmlns:w15="http://schemas.microsoft.com/office/word/2012/wordml" xmlns:w16cex="http://schemas.microsoft.com/office/word/2018/wordml/cex" xmlns:w16cid="http://schemas.microsoft.com/office/word/2016/wordml/cid" xmlns:w16="http://schemas.microsoft.com/office/word/2018/wordml" xmlns:w16se="http://schemas.microsoft.com/office/word/2015/wordml/symex" mc:Ignorable="w14 w15 w16se w16cid w16 w16cex">
-  <w:font w:name="Courier New">
-    <w:panose1 w:val="02070309020205020404"/>
-    <w:charset w:val="00"/>
-    <w:family w:val="modern"/>
-    <w:pitch w:val="fixed"/>
-    <w:sig w:usb0="E0002AFF" w:usb1="C0007843" w:usb2="00000009" w:usb3="00000000" w:csb0="000001FF" w:csb1="00000000"/>
-  </w:font>
-  <w:font w:name="Times New Roman">
-    <w:panose1 w:val="02020603050405020304"/>
-    <w:charset w:val="00"/>
-    <w:family w:val="roman"/>
-    <w:pitch w:val="variable"/>
-    <w:sig w:usb0="E0002EFF" w:usb1="C000785B" w:usb2="00000009" w:usb3="00000000" w:csb0="000001FF" w:csb1="00000000"/>
-  </w:font>
-  <w:font w:name="Wingdings">
-    <w:panose1 w:val="05000000000000000000"/>
-    <w:charset w:val="4D"/>
-    <w:family w:val="decorative"/>
-    <w:pitch w:val="variable"/>
-    <w:sig w:usb0="00000003" w:usb1="00000000" w:usb2="00000000" w:usb3="00000000" w:csb0="80000001" w:csb1="00000000"/>
-  </w:font>
-  <w:font w:name="Symbol">
-    <w:panose1 w:val="05050102010706020507"/>
-    <w:charset w:val="02"/>
-    <w:family w:val="decorative"/>
-    <w:pitch w:val="variable"/>
-    <w:sig w:usb0="00000003" w:usb1="10000000" w:usb2="00000000" w:usb3="00000000" w:csb0="80000001" w:csb1="00000000"/>
-  </w:font>
-  <w:font w:name="Consolas">
-    <w:panose1 w:val="020B0609020204030204"/>
-    <w:charset w:val="00"/>
-    <w:family w:val="modern"/>
-    <w:pitch w:val="fixed"/>
-    <w:sig w:usb0="E10002FF" w:usb1="4000FCFF" w:usb2="00000009" w:usb3="00000000" w:csb0="0000019F" w:csb1="00000000"/>
-  </w:font>
-  <w:font w:name="Calibri">
-    <w:panose1 w:val="020F0502020204030204"/>
-    <w:charset w:val="00"/>
-    <w:family w:val="swiss"/>
-    <w:pitch w:val="variable"/>
-    <w:sig w:usb0="E0002AFF" w:usb1="C000247B" w:usb2="00000009" w:usb3="00000000" w:csb0="000001FF" w:csb1="00000000"/>
-  </w:font>
-  <w:font w:name="Calibri Light">
-    <w:panose1 w:val="020F0302020204030204"/>
-    <w:charset w:val="00"/>
-    <w:family w:val="swiss"/>
-    <w:pitch w:val="variable"/>
-    <w:sig w:usb0="E0002AFF" w:usb1="C000247B" w:usb2="00000009" w:usb3="00000000" w:csb0="000001FF" w:csb1="00000000"/>
-  </w:font>
-</w:fonts>
-</file>
-
-<file path=word/glossary/settings.xml><?xml version="1.0" encoding="utf-8"?>
-<w:settings xmlns:mc="http://schemas.openxmlformats.org/markup-compatibility/2006" xmlns:o="urn:schemas-microsoft-com:office:office" xmlns:r="http://schemas.openxmlformats.org/officeDocument/2006/relationships" xmlns:m="http://schemas.openxmlformats.org/officeDocument/2006/math" xmlns:v="urn:schemas-microsoft-com:vml" xmlns:w10="urn:schemas-microsoft-com:office:word" xmlns:w="http://schemas.openxmlformats.org/wordprocessingml/2006/main" xmlns:w14="http://schemas.microsoft.com/office/word/2010/wordml" xmlns:w15="http://schemas.microsoft.com/office/word/2012/wordml" xmlns:w16cex="http://schemas.microsoft.com/office/word/2018/wordml/cex" xmlns:w16cid="http://schemas.microsoft.com/office/word/2016/wordml/cid" xmlns:w16="http://schemas.microsoft.com/office/word/2018/wordml" xmlns:w16se="http://schemas.microsoft.com/office/word/2015/wordml/symex" xmlns:sl="http://schemas.openxmlformats.org/schemaLibrary/2006/main" mc:Ignorable="w14 w15 w16se w16cid w16 w16cex">
-  <w:view w:val="normal"/>
-  <w:defaultTabStop w:val="720"/>
-  <w:characterSpacingControl w:val="doNotCompress"/>
-  <w:compat>
-    <w:useFELayout/>
-    <w:compatSetting w:name="compatibilityMode" w:uri="http://schemas.microsoft.com/office/word" w:val="15"/>
-    <w:compatSetting w:name="overrideTableStyleFontSizeAndJustification" w:uri="http://schemas.microsoft.com/office/word" w:val="1"/>
-    <w:compatSetting w:name="enableOpenTypeFeatures" w:uri="http://schemas.microsoft.com/office/word" w:val="1"/>
-    <w:compatSetting w:name="doNotFlipMirrorIndents" w:uri="http://schemas.microsoft.com/office/word" w:val="1"/>
-    <w:compatSetting w:name="differentiateMultirowTableHeaders" w:uri="http://schemas.microsoft.com/office/word" w:val="1"/>
-    <w:compatSetting w:name="useWord2013TrackBottomHyphenation" w:uri="http://schemas.microsoft.com/office/word" w:val="0"/>
-  </w:compat>
-  <w:rsids>
-    <w:rsidRoot w:val="0046351B"/>
-    <w:rsid w:val="0046351B"/>
-  </w:rsids>
-  <m:mathPr>
-    <m:mathFont m:val="Cambria Math"/>
-    <m:brkBin m:val="before"/>
-    <m:brkBinSub m:val="--"/>
-    <m:smallFrac m:val="0"/>
-    <m:dispDef/>
-    <m:lMargin m:val="0"/>
-    <m:rMargin m:val="0"/>
-    <m:defJc m:val="centerGroup"/>
-    <m:wrapIndent m:val="1440"/>
-    <m:intLim m:val="subSup"/>
-    <m:naryLim m:val="undOvr"/>
-  </m:mathPr>
-  <w:themeFontLang w:val="en-US"/>
-  <w:clrSchemeMapping w:bg1="light1" w:t1="dark1" w:bg2="light2" w:t2="dark2" w:accent1="accent1" w:accent2="accent2" w:accent3="accent3" w:accent4="accent4" w:accent5="accent5" w:accent6="accent6" w:hyperlink="hyperlink" w:followedHyperlink="followedHyperlink"/>
-  <w:decimalSymbol w:val="."/>
-  <w:listSeparator w:val=","/>
-  <w15:chartTrackingRefBased/>
-</w:settings>
-</file>
-
-<file path=word/glossary/styles.xml><?xml version="1.0" encoding="utf-8"?>
-<w:styles xmlns:mc="http://schemas.openxmlformats.org/markup-compatibility/2006" xmlns:r="http://schemas.openxmlformats.org/officeDocument/2006/relationships" xmlns:w="http://schemas.openxmlformats.org/wordprocessingml/2006/main" xmlns:w14="http://schemas.microsoft.com/office/word/2010/wordml" xmlns:w15="http://schemas.microsoft.com/office/word/2012/wordml" xmlns:w16cex="http://schemas.microsoft.com/office/word/2018/wordml/cex" xmlns:w16cid="http://schemas.microsoft.com/office/word/2016/wordml/cid" xmlns:w16="http://schemas.microsoft.com/office/word/2018/wordml" xmlns:w16se="http://schemas.microsoft.com/office/word/2015/wordml/symex" mc:Ignorable="w14 w15 w16se w16cid w16 w16cex">
-  <w:docDefaults>
-    <w:rPrDefault>
-      <w:rPr>
-        <w:rFonts w:asciiTheme="minorHAnsi" w:eastAsiaTheme="minorEastAsia" w:hAnsiTheme="minorHAnsi" w:cstheme="minorBidi"/>
-        <w:sz w:val="24"/>
-        <w:szCs w:val="24"/>
-        <w:lang w:val="en-US" w:eastAsia="en-US" w:bidi="ar-SA"/>
-      </w:rPr>
-    </w:rPrDefault>
-    <w:pPrDefault/>
-  </w:docDefaults>
-  <w:latentStyles w:defLockedState="0" w:defUIPriority="99" w:defSemiHidden="0" w:defUnhideWhenUsed="0" w:defQFormat="0" w:count="376">
-    <w:lsdException w:name="Normal" w:uiPriority="0" w:qFormat="1"/>
-    <w:lsdException w:name="heading 1" w:uiPriority="9" w:qFormat="1"/>
-    <w:lsdException w:name="heading 2" w:semiHidden="1" w:uiPriority="9" w:unhideWhenUsed="1" w:qFormat="1"/>
-    <w:lsdException w:name="heading 3" w:semiHidden="1" w:uiPriority="9" w:unhideWhenUsed="1" w:qFormat="1"/>
-    <w:lsdException w:name="heading 4" w:semiHidden="1" w:uiPriority="9" w:unhideWhenUsed="1" w:qFormat="1"/>
-    <w:lsdException w:name="heading 5" w:semiHidden="1" w:uiPriority="9" w:unhideWhenUsed="1" w:qFormat="1"/>
-    <w:lsdException w:name="heading 6" w:semiHidden="1" w:uiPriority="9" w:unhideWhenUsed="1" w:qFormat="1"/>
-    <w:lsdException w:name="heading 7" w:semiHidden="1" w:uiPriority="9" w:unhideWhenUsed="1" w:qFormat="1"/>
-    <w:lsdException w:name="heading 8" w:semiHidden="1" w:uiPriority="9" w:unhideWhenUsed="1" w:qFormat="1"/>
-    <w:lsdException w:name="heading 9" w:semiHidden="1" w:uiPriority="9" w:unhideWhenUsed="1" w:qFormat="1"/>
-    <w:lsdException w:name="index 1" w:semiHidden="1" w:unhideWhenUsed="1"/>
-    <w:lsdException w:name="index 2" w:semiHidden="1" w:unhideWhenUsed="1"/>
-    <w:lsdException w:name="index 3" w:semiHidden="1" w:unhideWhenUsed="1"/>
-    <w:lsdException w:name="index 4" w:semiHidden="1" w:unhideWhenUsed="1"/>
-    <w:lsdException w:name="index 5" w:semiHidden="1" w:unhideWhenUsed="1"/>
-    <w:lsdException w:name="index 6" w:semiHidden="1" w:unhideWhenUsed="1"/>
-    <w:lsdException w:name="index 7" w:semiHidden="1" w:unhideWhenUsed="1"/>
-    <w:lsdException w:name="index 8" w:semiHidden="1" w:unhideWhenUsed="1"/>
-    <w:lsdException w:name="index 9" w:semiHidden="1" w:unhideWhenUsed="1"/>
-    <w:lsdException w:name="toc 1" w:semiHidden="1" w:uiPriority="39" w:unhideWhenUsed="1"/>
-    <w:lsdException w:name="toc 2" w:semiHidden="1" w:uiPriority="39" w:unhideWhenUsed="1"/>
-    <w:lsdException w:name="toc 3" w:semiHidden="1" w:uiPriority="39" w:unhideWhenUsed="1"/>
-    <w:lsdException w:name="toc 4" w:semiHidden="1" w:uiPriority="39" w:unhideWhenUsed="1"/>
-    <w:lsdException w:name="toc 5" w:semiHidden="1" w:uiPriority="39" w:unhideWhenUsed="1"/>
-    <w:lsdException w:name="toc 6" w:semiHidden="1" w:uiPriority="39" w:unhideWhenUsed="1"/>
-    <w:lsdException w:name="toc 7" w:semiHidden="1" w:uiPriority="39" w:unhideWhenUsed="1"/>
-    <w:lsdException w:name="toc 8" w:semiHidden="1" w:uiPriority="39" w:unhideWhenUsed="1"/>
-    <w:lsdException w:name="toc 9" w:semiHidden="1" w:uiPriority="39" w:unhideWhenUsed="1"/>
-    <w:lsdException w:name="Normal Indent" w:semiHidden="1" w:unhideWhenUsed="1"/>
-    <w:lsdException w:name="footnote text" w:semiHidden="1" w:unhideWhenUsed="1"/>
-    <w:lsdException w:name="annotation text" w:semiHidden="1" w:unhideWhenUsed="1"/>
-    <w:lsdException w:name="header" w:semiHidden="1" w:unhideWhenUsed="1"/>
-    <w:lsdException w:name="footer" w:semiHidden="1" w:unhideWhenUsed="1"/>
-    <w:lsdException w:name="index heading" w:semiHidden="1" w:unhideWhenUsed="1"/>
-    <w:lsdException w:name="caption" w:semiHidden="1" w:uiPriority="35" w:unhideWhenUsed="1" w:qFormat="1"/>
-    <w:lsdException w:name="table of figures" w:semiHidden="1" w:unhideWhenUsed="1"/>
-    <w:lsdException w:name="envelope address" w:semiHidden="1" w:unhideWhenUsed="1"/>
-    <w:lsdException w:name="envelope return" w:semiHidden="1" w:unhideWhenUsed="1"/>
-    <w:lsdException w:name="footnote reference" w:semiHidden="1" w:unhideWhenUsed="1"/>
-    <w:lsdException w:name="annotation reference" w:semiHidden="1" w:unhideWhenUsed="1"/>
-    <w:lsdException w:name="line number" w:semiHidden="1" w:unhideWhenUsed="1"/>
-    <w:lsdException w:name="page number" w:semiHidden="1" w:unhideWhenUsed="1"/>
-    <w:lsdException w:name="endnote reference" w:semiHidden="1" w:unhideWhenUsed="1"/>
-    <w:lsdException w:name="endnote text" w:semiHidden="1" w:unhideWhenUsed="1"/>
-    <w:lsdException w:name="table of authorities" w:semiHidden="1" w:unhideWhenUsed="1"/>
-    <w:lsdException w:name="macro" w:semiHidden="1" w:unhideWhenUsed="1"/>
-    <w:lsdException w:name="toa heading" w:semiHidden="1" w:unhideWhenUsed="1"/>
-    <w:lsdException w:name="List" w:semiHidden="1" w:unhideWhenUsed="1"/>
-    <w:lsdException w:name="List Bullet" w:semiHidden="1" w:unhideWhenUsed="1"/>
-    <w:lsdException w:name="List Number" w:semiHidden="1" w:unhideWhenUsed="1"/>
-    <w:lsdException w:name="List 2" w:semiHidden="1" w:unhideWhenUsed="1"/>
-    <w:lsdException w:name="List 3" w:semiHidden="1" w:unhideWhenUsed="1"/>
-    <w:lsdException w:name="List 4" w:semiHidden="1" w:unhideWhenUsed="1"/>
-    <w:lsdException w:name="List 5" w:semiHidden="1" w:unhideWhenUsed="1"/>
-    <w:lsdException w:name="List Bullet 2" w:semiHidden="1" w:unhideWhenUsed="1"/>
-    <w:lsdException w:name="List Bullet 3" w:semiHidden="1" w:unhideWhenUsed="1"/>
-    <w:lsdException w:name="List Bullet 4" w:semiHidden="1" w:unhideWhenUsed="1"/>
-    <w:lsdException w:name="List Bullet 5" w:semiHidden="1" w:unhideWhenUsed="1"/>
-    <w:lsdException w:name="List Number 2" w:semiHidden="1" w:unhideWhenUsed="1"/>
-    <w:lsdException w:name="List Number 3" w:semiHidden="1" w:unhideWhenUsed="1"/>
-    <w:lsdException w:name="List Number 4" w:semiHidden="1" w:unhideWhenUsed="1"/>
-    <w:lsdException w:name="List Number 5" w:semiHidden="1" w:unhideWhenUsed="1"/>
-    <w:lsdException w:name="Title" w:uiPriority="10" w:qFormat="1"/>
-    <w:lsdException w:name="Closing" w:semiHidden="1" w:unhideWhenUsed="1"/>
-    <w:lsdException w:name="Signature" w:semiHidden="1" w:unhideWhenUsed="1"/>
-    <w:lsdException w:name="Default Paragraph Font" w:semiHidden="1" w:uiPriority="1" w:unhideWhenUsed="1"/>
-    <w:lsdException w:name="Body Text" w:semiHidden="1" w:unhideWhenUsed="1"/>
-    <w:lsdException w:name="Body Text Indent" w:semiHidden="1" w:unhideWhenUsed="1"/>
-    <w:lsdException w:name="List Continue" w:semiHidden="1" w:unhideWhenUsed="1"/>
-    <w:lsdException w:name="List Continue 2" w:semiHidden="1" w:unhideWhenUsed="1"/>
-    <w:lsdException w:name="List Continue 3" w:semiHidden="1" w:unhideWhenUsed="1"/>
-    <w:lsdException w:name="List Continue 4" w:semiHidden="1" w:unhideWhenUsed="1"/>
-    <w:lsdException w:name="List Continue 5" w:semiHidden="1" w:unhideWhenUsed="1"/>
-    <w:lsdException w:name="Message Header" w:semiHidden="1" w:unhideWhenUsed="1"/>
-    <w:lsdException w:name="Subtitle" w:uiPriority="11" w:qFormat="1"/>
-    <w:lsdException w:name="Salutation" w:semiHidden="1" w:unhideWhenUsed="1"/>
-    <w:lsdException w:name="Date" w:semiHidden="1" w:unhideWhenUsed="1"/>
-    <w:lsdException w:name="Body Text First Indent" w:semiHidden="1" w:unhideWhenUsed="1"/>
-    <w:lsdException w:name="Body Text First Indent 2" w:semiHidden="1" w:unhideWhenUsed="1"/>
-    <w:lsdException w:name="Note Heading" w:semiHidden="1" w:unhideWhenUsed="1"/>
-    <w:lsdException w:name="Body Text 2" w:semiHidden="1" w:unhideWhenUsed="1"/>
-    <w:lsdException w:name="Body Text 3" w:semiHidden="1" w:unhideWhenUsed="1"/>
-    <w:lsdException w:name="Body Text Indent 2" w:semiHidden="1" w:unhideWhenUsed="1"/>
-    <w:lsdException w:name="Body Text Indent 3" w:semiHidden="1" w:unhideWhenUsed="1"/>
-    <w:lsdException w:name="Block Text" w:semiHidden="1" w:unhideWhenUsed="1"/>
-    <w:lsdException w:name="Hyperlink" w:semiHidden="1" w:unhideWhenUsed="1"/>
-    <w:lsdException w:name="FollowedHyperlink" w:semiHidden="1" w:unhideWhenUsed="1"/>
-    <w:lsdException w:name="Strong" w:uiPriority="22" w:qFormat="1"/>
-    <w:lsdException w:name="Emphasis" w:uiPriority="20" w:qFormat="1"/>
-    <w:lsdException w:name="Document Map" w:semiHidden="1" w:unhideWhenUsed="1"/>
-    <w:lsdException w:name="Plain Text" w:semiHidden="1" w:unhideWhenUsed="1"/>
-    <w:lsdException w:name="E-mail Signature" w:semiHidden="1" w:unhideWhenUsed="1"/>
-    <w:lsdException w:name="HTML Top of Form" w:semiHidden="1" w:unhideWhenUsed="1"/>
-    <w:lsdException w:name="HTML Bottom of Form" w:semiHidden="1" w:unhideWhenUsed="1"/>
-    <w:lsdException w:name="Normal (Web)" w:semiHidden="1" w:unhideWhenUsed="1"/>
-    <w:lsdException w:name="HTML Acronym" w:semiHidden="1" w:unhideWhenUsed="1"/>
-    <w:lsdException w:name="HTML Address" w:semiHidden="1" w:unhideWhenUsed="1"/>
-    <w:lsdException w:name="HTML Cite" w:semiHidden="1" w:unhideWhenUsed="1"/>
-    <w:lsdException w:name="HTML Code" w:semiHidden="1" w:unhideWhenUsed="1"/>
-    <w:lsdException w:name="HTML Definition" w:semiHidden="1" w:unhideWhenUsed="1"/>
-    <w:lsdException w:name="HTML Keyboard" w:semiHidden="1" w:unhideWhenUsed="1"/>
-    <w:lsdException w:name="HTML Preformatted" w:semiHidden="1" w:unhideWhenUsed="1"/>
-    <w:lsdException w:name="HTML Sample" w:semiHidden="1" w:unhideWhenUsed="1"/>
-    <w:lsdException w:name="HTML Typewriter" w:semiHidden="1" w:unhideWhenUsed="1"/>
-    <w:lsdException w:name="HTML Variable" w:semiHidden="1" w:unhideWhenUsed="1"/>
-    <w:lsdException w:name="Normal Table" w:semiHidden="1" w:unhideWhenUsed="1"/>
-    <w:lsdException w:name="annotation subject" w:semiHidden="1" w:unhideWhenUsed="1"/>
-    <w:lsdException w:name="No List" w:semiHidden="1" w:unhideWhenUsed="1"/>
-    <w:lsdException w:name="Outline List 1" w:semiHidden="1" w:unhideWhenUsed="1"/>
-    <w:lsdException w:name="Outline List 2" w:semiHidden="1" w:unhideWhenUsed="1"/>
-    <w:lsdException w:name="Outline List 3" w:semiHidden="1" w:unhideWhenUsed="1"/>
-    <w:lsdException w:name="Table Simple 1" w:semiHidden="1" w:unhideWhenUsed="1"/>
-    <w:lsdException w:name="Table Simple 2" w:semiHidden="1" w:unhideWhenUsed="1"/>
-    <w:lsdException w:name="Table Simple 3" w:semiHidden="1" w:unhideWhenUsed="1"/>
-    <w:lsdException w:name="Table Classic 1" w:semiHidden="1" w:unhideWhenUsed="1"/>
-    <w:lsdException w:name="Table Classic 2" w:semiHidden="1" w:unhideWhenUsed="1"/>
-    <w:lsdException w:name="Table Classic 3" w:semiHidden="1" w:unhideWhenUsed="1"/>
-    <w:lsdException w:name="Table Classic 4" w:semiHidden="1" w:unhideWhenUsed="1"/>
-    <w:lsdException w:name="Table Colorful 1" w:semiHidden="1" w:unhideWhenUsed="1"/>
-    <w:lsdException w:name="Table Colorful 2" w:semiHidden="1" w:unhideWhenUsed="1"/>
-    <w:lsdException w:name="Table Colorful 3" w:semiHidden="1" w:unhideWhenUsed="1"/>
-    <w:lsdException w:name="Table Columns 1" w:semiHidden="1" w:unhideWhenUsed="1"/>
-    <w:lsdException w:name="Table Columns 2" w:semiHidden="1" w:unhideWhenUsed="1"/>
-    <w:lsdException w:name="Table Columns 3" w:semiHidden="1" w:unhideWhenUsed="1"/>
-    <w:lsdException w:name="Table Columns 4" w:semiHidden="1" w:unhideWhenUsed="1"/>
-    <w:lsdException w:name="Table Columns 5" w:semiHidden="1" w:unhideWhenUsed="1"/>
-    <w:lsdException w:name="Table Grid 1" w:semiHidden="1" w:unhideWhenUsed="1"/>
-    <w:lsdException w:name="Table Grid 2" w:semiHidden="1" w:unhideWhenUsed="1"/>
-    <w:lsdException w:name="Table Grid 3" w:semiHidden="1" w:unhideWhenUsed="1"/>
-    <w:lsdException w:name="Table Grid 4" w:semiHidden="1" w:unhideWhenUsed="1"/>
-    <w:lsdException w:name="Table Grid 5" w:semiHidden="1" w:unhideWhenUsed="1"/>
-    <w:lsdException w:name="Table Grid 6" w:semiHidden="1" w:unhideWhenUsed="1"/>
-    <w:lsdException w:name="Table Grid 7" w:semiHidden="1" w:unhideWhenUsed="1"/>
-    <w:lsdException w:name="Table Grid 8" w:semiHidden="1" w:unhideWhenUsed="1"/>
-    <w:lsdException w:name="Table List 1" w:semiHidden="1" w:unhideWhenUsed="1"/>
-    <w:lsdException w:name="Table List 2" w:semiHidden="1" w:unhideWhenUsed="1"/>
-    <w:lsdException w:name="Table List 3" w:semiHidden="1" w:unhideWhenUsed="1"/>
-    <w:lsdException w:name="Table List 4" w:semiHidden="1" w:unhideWhenUsed="1"/>
-    <w:lsdException w:name="Table List 5" w:semiHidden="1" w:unhideWhenUsed="1"/>
-    <w:lsdException w:name="Table List 6" w:semiHidden="1" w:unhideWhenUsed="1"/>
-    <w:lsdException w:name="Table List 7" w:semiHidden="1" w:unhideWhenUsed="1"/>
-    <w:lsdException w:name="Table List 8" w:semiHidden="1" w:unhideWhenUsed="1"/>
-    <w:lsdException w:name="Table 3D effects 1" w:semiHidden="1" w:unhideWhenUsed="1"/>
-    <w:lsdException w:name="Table 3D effects 2" w:semiHidden="1" w:unhideWhenUsed="1"/>
-    <w:lsdException w:name="Table 3D effects 3" w:semiHidden="1" w:unhideWhenUsed="1"/>
-    <w:lsdException w:name="Table Contemporary" w:semiHidden="1" w:unhideWhenUsed="1"/>
-    <w:lsdException w:name="Table Elegant" w:semiHidden="1" w:unhideWhenUsed="1"/>
-    <w:lsdException w:name="Table Professional" w:semiHidden="1" w:unhideWhenUsed="1"/>
-    <w:lsdException w:name="Table Subtle 1" w:semiHidden="1" w:unhideWhenUsed="1"/>
-    <w:lsdException w:name="Table Subtle 2" w:semiHidden="1" w:unhideWhenUsed="1"/>
-    <w:lsdException w:name="Table Web 1" w:semiHidden="1" w:unhideWhenUsed="1"/>
-    <w:lsdException w:name="Table Web 2" w:semiHidden="1" w:unhideWhenUsed="1"/>
-    <w:lsdException w:name="Table Web 3" w:semiHidden="1" w:unhideWhenUsed="1"/>
-    <w:lsdException w:name="Balloon Text" w:semiHidden="1" w:unhideWhenUsed="1"/>
-    <w:lsdException w:name="Table Grid" w:uiPriority="39"/>
-    <w:lsdException w:name="Table Theme" w:semiHidden="1" w:unhideWhenUsed="1"/>
-    <w:lsdException w:name="Placeholder Text" w:semiHidden="1"/>
-    <w:lsdException w:name="No Spacing" w:uiPriority="1" w:qFormat="1"/>
-    <w:lsdException w:name="Light Shading" w:uiPriority="60"/>
-    <w:lsdException w:name="Light List" w:uiPriority="61"/>
-    <w:lsdException w:name="Light Grid" w:uiPriority="62"/>
-    <w:lsdException w:name="Medium Shading 1" w:uiPriority="63"/>
-    <w:lsdException w:name="Medium Shading 2" w:uiPriority="64"/>
-    <w:lsdException w:name="Medium List 1" w:uiPriority="65"/>
-    <w:lsdException w:name="Medium List 2" w:uiPriority="66"/>
-    <w:lsdException w:name="Medium Grid 1" w:uiPriority="67"/>
-    <w:lsdException w:name="Medium Grid 2" w:uiPriority="68"/>
-    <w:lsdException w:name="Medium Grid 3" w:uiPriority="69"/>
-    <w:lsdException w:name="Dark List" w:uiPriority="70"/>
-    <w:lsdException w:name="Colorful Shading" w:uiPriority="71"/>
-    <w:lsdException w:name="Colorful List" w:uiPriority="72"/>
-    <w:lsdException w:name="Colorful Grid" w:uiPriority="73"/>
-    <w:lsdException w:name="Light Shading Accent 1" w:uiPriority="60"/>
-    <w:lsdException w:name="Light List Accent 1" w:uiPriority="61"/>
-    <w:lsdException w:name="Light Grid Accent 1" w:uiPriority="62"/>
-    <w:lsdException w:name="Medium Shading 1 Accent 1" w:uiPriority="63"/>
-    <w:lsdException w:name="Medium Shading 2 Accent 1" w:uiPriority="64"/>
-    <w:lsdException w:name="Medium List 1 Accent 1" w:uiPriority="65"/>
-    <w:lsdException w:name="Revision" w:semiHidden="1"/>
-    <w:lsdException w:name="List Paragraph" w:uiPriority="34" w:qFormat="1"/>
-    <w:lsdException w:name="Quote" w:uiPriority="29" w:qFormat="1"/>
-    <w:lsdException w:name="Intense Quote" w:uiPriority="30" w:qFormat="1"/>
-    <w:lsdException w:name="Medium List 2 Accent 1" w:uiPriority="66"/>
-    <w:lsdException w:name="Medium Grid 1 Accent 1" w:uiPriority="67"/>
-    <w:lsdException w:name="Medium Grid 2 Accent 1" w:uiPriority="68"/>
-    <w:lsdException w:name="Medium Grid 3 Accent 1" w:uiPriority="69"/>
-    <w:lsdException w:name="Dark List Accent 1" w:uiPriority="70"/>
-    <w:lsdException w:name="Colorful Shading Accent 1" w:uiPriority="71"/>
-    <w:lsdException w:name="Colorful List Accent 1" w:uiPriority="72"/>
-    <w:lsdException w:name="Colorful Grid Accent 1" w:uiPriority="73"/>
-    <w:lsdException w:name="Light Shading Accent 2" w:uiPriority="60"/>
-    <w:lsdException w:name="Light List Accent 2" w:uiPriority="61"/>
-    <w:lsdException w:name="Light Grid Accent 2" w:uiPriority="62"/>
-    <w:lsdException w:name="Medium Shading 1 Accent 2" w:uiPriority="63"/>
-    <w:lsdException w:name="Medium Shading 2 Accent 2" w:uiPriority="64"/>
-    <w:lsdException w:name="Medium List 1 Accent 2" w:uiPriority="65"/>
-    <w:lsdException w:name="Medium List 2 Accent 2" w:uiPriority="66"/>
-    <w:lsdException w:name="Medium Grid 1 Accent 2" w:uiPriority="67"/>
-    <w:lsdException w:name="Medium Grid 2 Accent 2" w:uiPriority="68"/>
-    <w:lsdException w:name="Medium Grid 3 Accent 2" w:uiPriority="69"/>
-    <w:lsdException w:name="Dark List Accent 2" w:uiPriority="70"/>
-    <w:lsdException w:name="Colorful Shading Accent 2" w:uiPriority="71"/>
-    <w:lsdException w:name="Colorful List Accent 2" w:uiPriority="72"/>
-    <w:lsdException w:name="Colorful Grid Accent 2" w:uiPriority="73"/>
-    <w:lsdException w:name="Light Shading Accent 3" w:uiPriority="60"/>
-    <w:lsdException w:name="Light List Accent 3" w:uiPriority="61"/>
-    <w:lsdException w:name="Light Grid Accent 3" w:uiPriority="62"/>
-    <w:lsdException w:name="Medium Shading 1 Accent 3" w:uiPriority="63"/>
-    <w:lsdException w:name="Medium Shading 2 Accent 3" w:uiPriority="64"/>
-    <w:lsdException w:name="Medium List 1 Accent 3" w:uiPriority="65"/>
-    <w:lsdException w:name="Medium List 2 Accent 3" w:uiPriority="66"/>
-    <w:lsdException w:name="Medium Grid 1 Accent 3" w:uiPriority="67"/>
-    <w:lsdException w:name="Medium Grid 2 Accent 3" w:uiPriority="68"/>
-    <w:lsdException w:name="Medium Grid 3 Accent 3" w:uiPriority="69"/>
-    <w:lsdException w:name="Dark List Accent 3" w:uiPriority="70"/>
-    <w:lsdException w:name="Colorful Shading Accent 3" w:uiPriority="71"/>
-    <w:lsdException w:name="Colorful List Accent 3" w:uiPriority="72"/>
-    <w:lsdException w:name="Colorful Grid Accent 3" w:uiPriority="73"/>
-    <w:lsdException w:name="Light Shading Accent 4" w:uiPriority="60"/>
-    <w:lsdException w:name="Light List Accent 4" w:uiPriority="61"/>
-    <w:lsdException w:name="Light Grid Accent 4" w:uiPriority="62"/>
-    <w:lsdException w:name="Medium Shading 1 Accent 4" w:uiPriority="63"/>
-    <w:lsdException w:name="Medium Shading 2 Accent 4" w:uiPriority="64"/>
-    <w:lsdException w:name="Medium List 1 Accent 4" w:uiPriority="65"/>
-    <w:lsdException w:name="Medium List 2 Accent 4" w:uiPriority="66"/>
-    <w:lsdException w:name="Medium Grid 1 Accent 4" w:uiPriority="67"/>
-    <w:lsdException w:name="Medium Grid 2 Accent 4" w:uiPriority="68"/>
-    <w:lsdException w:name="Medium Grid 3 Accent 4" w:uiPriority="69"/>
-    <w:lsdException w:name="Dark List Accent 4" w:uiPriority="70"/>
-    <w:lsdException w:name="Colorful Shading Accent 4" w:uiPriority="71"/>
-    <w:lsdException w:name="Colorful List Accent 4" w:uiPriority="72"/>
-    <w:lsdException w:name="Colorful Grid Accent 4" w:uiPriority="73"/>
-    <w:lsdException w:name="Light Shading Accent 5" w:uiPriority="60"/>
-    <w:lsdException w:name="Light List Accent 5" w:uiPriority="61"/>
-    <w:lsdException w:name="Light Grid Accent 5" w:uiPriority="62"/>
-    <w:lsdException w:name="Medium Shading 1 Accent 5" w:uiPriority="63"/>
-    <w:lsdException w:name="Medium Shading 2 Accent 5" w:uiPriority="64"/>
-    <w:lsdException w:name="Medium List 1 Accent 5" w:uiPriority="65"/>
-    <w:lsdException w:name="Medium List 2 Accent 5" w:uiPriority="66"/>
-    <w:lsdException w:name="Medium Grid 1 Accent 5" w:uiPriority="67"/>
-    <w:lsdException w:name="Medium Grid 2 Accent 5" w:uiPriority="68"/>
-    <w:lsdException w:name="Medium Grid 3 Accent 5" w:uiPriority="69"/>
-    <w:lsdException w:name="Dark List Accent 5" w:uiPriority="70"/>
-    <w:lsdException w:name="Colorful Shading Accent 5" w:uiPriority="71"/>
-    <w:lsdException w:name="Colorful List Accent 5" w:uiPriority="72"/>
-    <w:lsdException w:name="Colorful Grid Accent 5" w:uiPriority="73"/>
-    <w:lsdException w:name="Light Shading Accent 6" w:uiPriority="60"/>
-    <w:lsdException w:name="Light List Accent 6" w:uiPriority="61"/>
-    <w:lsdException w:name="Light Grid Accent 6" w:uiPriority="62"/>
-    <w:lsdException w:name="Medium Shading 1 Accent 6" w:uiPriority="63"/>
-    <w:lsdException w:name="Medium Shading 2 Accent 6" w:uiPriority="64"/>
-    <w:lsdException w:name="Medium List 1 Accent 6" w:uiPriority="65"/>
-    <w:lsdException w:name="Medium List 2 Accent 6" w:uiPriority="66"/>
-    <w:lsdException w:name="Medium Grid 1 Accent 6" w:uiPriority="67"/>
-    <w:lsdException w:name="Medium Grid 2 Accent 6" w:uiPriority="68"/>
-    <w:lsdException w:name="Medium Grid 3 Accent 6" w:uiPriority="69"/>
-    <w:lsdException w:name="Dark List Accent 6" w:uiPriority="70"/>
-    <w:lsdException w:name="Colorful Shading Accent 6" w:uiPriority="71"/>
-    <w:lsdException w:name="Colorful List Accent 6" w:uiPriority="72"/>
-    <w:lsdException w:name="Colorful Grid Accent 6" w:uiPriority="73"/>
-    <w:lsdException w:name="Subtle Emphasis" w:uiPriority="19" w:qFormat="1"/>
-    <w:lsdException w:name="Intense Emphasis" w:uiPriority="21" w:qFormat="1"/>
-    <w:lsdException w:name="Subtle Reference" w:uiPriority="31" w:qFormat="1"/>
-    <w:lsdException w:name="Intense Reference" w:uiPriority="32" w:qFormat="1"/>
-    <w:lsdException w:name="Book Title" w:uiPriority="33" w:qFormat="1"/>
-    <w:lsdException w:name="Bibliography" w:semiHidden="1" w:uiPriority="37" w:unhideWhenUsed="1"/>
-    <w:lsdException w:name="TOC Heading" w:semiHidden="1" w:uiPriority="39" w:unhideWhenUsed="1" w:qFormat="1"/>
-    <w:lsdException w:name="Plain Table 1" w:uiPriority="41"/>
-    <w:lsdException w:name="Plain Table 2" w:uiPriority="42"/>
-    <w:lsdException w:name="Plain Table 3" w:uiPriority="43"/>
-    <w:lsdException w:name="Plain Table 4" w:uiPriority="44"/>
-    <w:lsdException w:name="Plain Table 5" w:uiPriority="45"/>
-    <w:lsdException w:name="Grid Table Light" w:uiPriority="40"/>
-    <w:lsdException w:name="Grid Table 1 Light" w:uiPriority="46"/>
-    <w:lsdException w:name="Grid Table 2" w:uiPriority="47"/>
-    <w:lsdException w:name="Grid Table 3" w:uiPriority="48"/>
-    <w:lsdException w:name="Grid Table 4" w:uiPriority="49"/>
-    <w:lsdException w:name="Grid Table 5 Dark" w:uiPriority="50"/>
-    <w:lsdException w:name="Grid Table 6 Colorful" w:uiPriority="51"/>
-    <w:lsdException w:name="Grid Table 7 Colorful" w:uiPriority="52"/>
-    <w:lsdException w:name="Grid Table 1 Light Accent 1" w:uiPriority="46"/>
-    <w:lsdException w:name="Grid Table 2 Accent 1" w:uiPriority="47"/>
-    <w:lsdException w:name="Grid Table 3 Accent 1" w:uiPriority="48"/>
-    <w:lsdException w:name="Grid Table 4 Accent 1" w:uiPriority="49"/>
-    <w:lsdException w:name="Grid Table 5 Dark Accent 1" w:uiPriority="50"/>
-    <w:lsdException w:name="Grid Table 6 Colorful Accent 1" w:uiPriority="51"/>
-    <w:lsdException w:name="Grid Table 7 Colorful Accent 1" w:uiPriority="52"/>
-    <w:lsdException w:name="Grid Table 1 Light Accent 2" w:uiPriority="46"/>
-    <w:lsdException w:name="Grid Table 2 Accent 2" w:uiPriority="47"/>
-    <w:lsdException w:name="Grid Table 3 Accent 2" w:uiPriority="48"/>
-    <w:lsdException w:name="Grid Table 4 Accent 2" w:uiPriority="49"/>
-    <w:lsdException w:name="Grid Table 5 Dark Accent 2" w:uiPriority="50"/>
-    <w:lsdException w:name="Grid Table 6 Colorful Accent 2" w:uiPriority="51"/>
-    <w:lsdException w:name="Grid Table 7 Colorful Accent 2" w:uiPriority="52"/>
-    <w:lsdException w:name="Grid Table 1 Light Accent 3" w:uiPriority="46"/>
-    <w:lsdException w:name="Grid Table 2 Accent 3" w:uiPriority="47"/>
-    <w:lsdException w:name="Grid Table 3 Accent 3" w:uiPriority="48"/>
-    <w:lsdException w:name="Grid Table 4 Accent 3" w:uiPriority="49"/>
-    <w:lsdException w:name="Grid Table 5 Dark Accent 3" w:uiPriority="50"/>
-    <w:lsdException w:name="Grid Table 6 Colorful Accent 3" w:uiPriority="51"/>
-    <w:lsdException w:name="Grid Table 7 Colorful Accent 3" w:uiPriority="52"/>
-    <w:lsdException w:name="Grid Table 1 Light Accent 4" w:uiPriority="46"/>
-    <w:lsdException w:name="Grid Table 2 Accent 4" w:uiPriority="47"/>
-    <w:lsdException w:name="Grid Table 3 Accent 4" w:uiPriority="48"/>
-    <w:lsdException w:name="Grid Table 4 Accent 4" w:uiPriority="49"/>
-    <w:lsdException w:name="Grid Table 5 Dark Accent 4" w:uiPriority="50"/>
-    <w:lsdException w:name="Grid Table 6 Colorful Accent 4" w:uiPriority="51"/>
-    <w:lsdException w:name="Grid Table 7 Colorful Accent 4" w:uiPriority="52"/>
-    <w:lsdException w:name="Grid Table 1 Light Accent 5" w:uiPriority="46"/>
-    <w:lsdException w:name="Grid Table 2 Accent 5" w:uiPriority="47"/>
-    <w:lsdException w:name="Grid Table 3 Accent 5" w:uiPriority="48"/>
-    <w:lsdException w:name="Grid Table 4 Accent 5" w:uiPriority="49"/>
-    <w:lsdException w:name="Grid Table 5 Dark Accent 5" w:uiPriority="50"/>
-    <w:lsdException w:name="Grid Table 6 Colorful Accent 5" w:uiPriority="51"/>
-    <w:lsdException w:name="Grid Table 7 Colorful Accent 5" w:uiPriority="52"/>
-    <w:lsdException w:name="Grid Table 1 Light Accent 6" w:uiPriority="46"/>
-    <w:lsdException w:name="Grid Table 2 Accent 6" w:uiPriority="47"/>
-    <w:lsdException w:name="Grid Table 3 Accent 6" w:uiPriority="48"/>
-    <w:lsdException w:name="Grid Table 4 Accent 6" w:uiPriority="49"/>
-    <w:lsdException w:name="Grid Table 5 Dark Accent 6" w:uiPriority="50"/>
-    <w:lsdException w:name="Grid Table 6 Colorful Accent 6" w:uiPriority="51"/>
-    <w:lsdException w:name="Grid Table 7 Colorful Accent 6" w:uiPriority="52"/>
-    <w:lsdException w:name="List Table 1 Light" w:uiPriority="46"/>
-    <w:lsdException w:name="List Table 2" w:uiPriority="47"/>
-    <w:lsdException w:name="List Table 3" w:uiPriority="48"/>
-    <w:lsdException w:name="List Table 4" w:uiPriority="49"/>
-    <w:lsdException w:name="List Table 5 Dark" w:uiPriority="50"/>
-    <w:lsdException w:name="List Table 6 Colorful" w:uiPriority="51"/>
-    <w:lsdException w:name="List Table 7 Colorful" w:uiPriority="52"/>
-    <w:lsdException w:name="List Table 1 Light Accent 1" w:uiPriority="46"/>
-    <w:lsdException w:name="List Table 2 Accent 1" w:uiPriority="47"/>
-    <w:lsdException w:name="List Table 3 Accent 1" w:uiPriority="48"/>
-    <w:lsdException w:name="List Table 4 Accent 1" w:uiPriority="49"/>
-    <w:lsdException w:name="List Table 5 Dark Accent 1" w:uiPriority="50"/>
-    <w:lsdException w:name="List Table 6 Colorful Accent 1" w:uiPriority="51"/>
-    <w:lsdException w:name="List Table 7 Colorful Accent 1" w:uiPriority="52"/>
-    <w:lsdException w:name="List Table 1 Light Accent 2" w:uiPriority="46"/>
-    <w:lsdException w:name="List Table 2 Accent 2" w:uiPriority="47"/>
-    <w:lsdException w:name="List Table 3 Accent 2" w:uiPriority="48"/>
-    <w:lsdException w:name="List Table 4 Accent 2" w:uiPriority="49"/>
-    <w:lsdException w:name="List Table 5 Dark Accent 2" w:uiPriority="50"/>
-    <w:lsdException w:name="List Table 6 Colorful Accent 2" w:uiPriority="51"/>
-    <w:lsdException w:name="List Table 7 Colorful Accent 2" w:uiPriority="52"/>
-    <w:lsdException w:name="List Table 1 Light Accent 3" w:uiPriority="46"/>
-    <w:lsdException w:name="List Table 2 Accent 3" w:uiPriority="47"/>
-    <w:lsdException w:name="List Table 3 Accent 3" w:uiPriority="48"/>
-    <w:lsdException w:name="List Table 4 Accent 3" w:uiPriority="49"/>
-    <w:lsdException w:name="List Table 5 Dark Accent 3" w:uiPriority="50"/>
-    <w:lsdException w:name="List Table 6 Colorful Accent 3" w:uiPriority="51"/>
-    <w:lsdException w:name="List Table 7 Colorful Accent 3" w:uiPriority="52"/>
-    <w:lsdException w:name="List Table 1 Light Accent 4" w:uiPriority="46"/>
-    <w:lsdException w:name="List Table 2 Accent 4" w:uiPriority="47"/>
-    <w:lsdException w:name="List Table 3 Accent 4" w:uiPriority="48"/>
-    <w:lsdException w:name="List Table 4 Accent 4" w:uiPriority="49"/>
-    <w:lsdException w:name="List Table 5 Dark Accent 4" w:uiPriority="50"/>
-    <w:lsdException w:name="List Table 6 Colorful Accent 4" w:uiPriority="51"/>
-    <w:lsdException w:name="List Table 7 Colorful Accent 4" w:uiPriority="52"/>
-    <w:lsdException w:name="List Table 1 Light Accent 5" w:uiPriority="46"/>
-    <w:lsdException w:name="List Table 2 Accent 5" w:uiPriority="47"/>
-    <w:lsdException w:name="List Table 3 Accent 5" w:uiPriority="48"/>
-    <w:lsdException w:name="List Table 4 Accent 5" w:uiPriority="49"/>
-    <w:lsdException w:name="List Table 5 Dark Accent 5" w:uiPriority="50"/>
-    <w:lsdException w:name="List Table 6 Colorful Accent 5" w:uiPriority="51"/>
-    <w:lsdException w:name="List Table 7 Colorful Accent 5" w:uiPriority="52"/>
-    <w:lsdException w:name="List Table 1 Light Accent 6" w:uiPriority="46"/>
-    <w:lsdException w:name="List Table 2 Accent 6" w:uiPriority="47"/>
-    <w:lsdException w:name="List Table 3 Accent 6" w:uiPriority="48"/>
-    <w:lsdException w:name="List Table 4 Accent 6" w:uiPriority="49"/>
-    <w:lsdException w:name="List Table 5 Dark Accent 6" w:uiPriority="50"/>
-    <w:lsdException w:name="List Table 6 Colorful Accent 6" w:uiPriority="51"/>
-    <w:lsdException w:name="List Table 7 Colorful Accent 6" w:uiPriority="52"/>
-    <w:lsdException w:name="Mention" w:semiHidden="1" w:unhideWhenUsed="1"/>
-    <w:lsdException w:name="Smart Hyperlink" w:semiHidden="1" w:unhideWhenUsed="1"/>
-    <w:lsdException w:name="Hashtag" w:semiHidden="1" w:unhideWhenUsed="1"/>
-    <w:lsdException w:name="Unresolved Mention" w:semiHidden="1" w:unhideWhenUsed="1"/>
-    <w:lsdException w:name="Smart Link" w:semiHidden="1" w:unhideWhenUsed="1"/>
-  </w:latentStyles>
-  <w:style w:type="paragraph" w:default="1" w:styleId="Normal">
-    <w:name w:val="Normal"/>
-    <w:qFormat/>
-  </w:style>
-  <w:style w:type="character" w:default="1" w:styleId="DefaultParagraphFont">
-    <w:name w:val="Default Paragraph Font"/>
-    <w:uiPriority w:val="1"/>
-    <w:semiHidden/>
-    <w:unhideWhenUsed/>
-  </w:style>
-  <w:style w:type="table" w:default="1" w:styleId="TableNormal">
-    <w:name w:val="Normal Table"/>
-    <w:uiPriority w:val="99"/>
-    <w:semiHidden/>
-    <w:unhideWhenUsed/>
-    <w:tblPr>
-      <w:tblInd w:w="0" w:type="dxa"/>
-      <w:tblCellMar>
-        <w:top w:w="0" w:type="dxa"/>
-        <w:left w:w="108" w:type="dxa"/>
-        <w:bottom w:w="0" w:type="dxa"/>
-        <w:right w:w="108" w:type="dxa"/>
-      </w:tblCellMar>
-    </w:tblPr>
-  </w:style>
-  <w:style w:type="numbering" w:default="1" w:styleId="NoList">
-    <w:name w:val="No List"/>
-    <w:uiPriority w:val="99"/>
-    <w:semiHidden/>
-    <w:unhideWhenUsed/>
-  </w:style>
-  <w:style w:type="paragraph" w:customStyle="1" w:styleId="39085FA27FAD144D856E88E9AE0A1BCB">
-    <w:name w:val="39085FA27FAD144D856E88E9AE0A1BCB"/>
-  </w:style>
-  <w:style w:type="paragraph" w:customStyle="1" w:styleId="4E48CDA4EFF0CC488D72F711AB4C567C">
-    <w:name w:val="4E48CDA4EFF0CC488D72F711AB4C567C"/>
-  </w:style>
-  <w:style w:type="paragraph" w:customStyle="1" w:styleId="1E1C65DD9A04154290EED8F93CFDA0E3">
-    <w:name w:val="1E1C65DD9A04154290EED8F93CFDA0E3"/>
-  </w:style>
-  <w:style w:type="paragraph" w:customStyle="1" w:styleId="A87014FE11664E408FA026DAA194C856">
-    <w:name w:val="A87014FE11664E408FA026DAA194C856"/>
-  </w:style>
-  <w:style w:type="paragraph" w:customStyle="1" w:styleId="A36116AAF0A06E40B238A231F4B2ED35">
-    <w:name w:val="A36116AAF0A06E40B238A231F4B2ED35"/>
-  </w:style>
-  <w:style w:type="paragraph" w:customStyle="1" w:styleId="436A7D6B6242B2418454B3C027F0146F">
-    <w:name w:val="436A7D6B6242B2418454B3C027F0146F"/>
-  </w:style>
-  <w:style w:type="paragraph" w:customStyle="1" w:styleId="FB4B72EFFE3E1448B33477EB6FC924EB">
-    <w:name w:val="FB4B72EFFE3E1448B33477EB6FC924EB"/>
-  </w:style>
-  <w:style w:type="paragraph" w:customStyle="1" w:styleId="DD22BF6FDCACAA4F99E3EC5EDDCCFDED">
-    <w:name w:val="DD22BF6FDCACAA4F99E3EC5EDDCCFDED"/>
-  </w:style>
-  <w:style w:type="paragraph" w:customStyle="1" w:styleId="59F8471B796F6145ADD188B837B7DC83">
-    <w:name w:val="59F8471B796F6145ADD188B837B7DC83"/>
-  </w:style>
-  <w:style w:type="paragraph" w:customStyle="1" w:styleId="4477C0163C960447B1E029AC4BB7BEA5">
-    <w:name w:val="4477C0163C960447B1E029AC4BB7BEA5"/>
-  </w:style>
-  <w:style w:type="paragraph" w:customStyle="1" w:styleId="014B84D848ED964B8134E5A3AF24ECE1">
-    <w:name w:val="014B84D848ED964B8134E5A3AF24ECE1"/>
-  </w:style>
-  <w:style w:type="paragraph" w:customStyle="1" w:styleId="C5D481CA0844F74D8B930E17D9E873F1">
-    <w:name w:val="C5D481CA0844F74D8B930E17D9E873F1"/>
-  </w:style>
-  <w:style w:type="paragraph" w:customStyle="1" w:styleId="DA6D12BE8591924E8AC4FD8D40FBD8EF">
-    <w:name w:val="DA6D12BE8591924E8AC4FD8D40FBD8EF"/>
-  </w:style>
-  <w:style w:type="paragraph" w:customStyle="1" w:styleId="3EFE5CF85F48BE49AFBECBDBA179E6C7">
-    <w:name w:val="3EFE5CF85F48BE49AFBECBDBA179E6C7"/>
-  </w:style>
-  <w:style w:type="paragraph" w:customStyle="1" w:styleId="5F6D2A00BCF07B4A810ED44804F59077">
-    <w:name w:val="5F6D2A00BCF07B4A810ED44804F59077"/>
-  </w:style>
-  <w:style w:type="paragraph" w:customStyle="1" w:styleId="74FB8B83A538A1409CD2F8EFD2172446">
-    <w:name w:val="74FB8B83A538A1409CD2F8EFD2172446"/>
-  </w:style>
-  <w:style w:type="paragraph" w:customStyle="1" w:styleId="B50516CD978C1B47BFCE51E489D14F6C">
-    <w:name w:val="B50516CD978C1B47BFCE51E489D14F6C"/>
-  </w:style>
-  <w:style w:type="paragraph" w:customStyle="1" w:styleId="B6543A9590406541AD6F9C165EF8B1F8">
-    <w:name w:val="B6543A9590406541AD6F9C165EF8B1F8"/>
-  </w:style>
-  <w:style w:type="paragraph" w:customStyle="1" w:styleId="A20A4E551779E24EA37B538DCB49FBAB">
-    <w:name w:val="A20A4E551779E24EA37B538DCB49FBAB"/>
-  </w:style>
-  <w:style w:type="paragraph" w:customStyle="1" w:styleId="54F9827A221AA94D87EE499D3BE683E4">
-    <w:name w:val="54F9827A221AA94D87EE499D3BE683E4"/>
-  </w:style>
-  <w:style w:type="paragraph" w:customStyle="1" w:styleId="AE52CCE5C841E94DA40CFEA653726989">
-    <w:name w:val="AE52CCE5C841E94DA40CFEA653726989"/>
-  </w:style>
-  <w:style w:type="paragraph" w:customStyle="1" w:styleId="A3518E97B627A34E997600D9B5125021">
-    <w:name w:val="A3518E97B627A34E997600D9B5125021"/>
-  </w:style>
-  <w:style w:type="paragraph" w:customStyle="1" w:styleId="1E8448D16AC34E4585A9B15C524EA7FA">
-    <w:name w:val="1E8448D16AC34E4585A9B15C524EA7FA"/>
-  </w:style>
-  <w:style w:type="paragraph" w:customStyle="1" w:styleId="12B4EB4D8A93D94799CB0CF0C937D48B">
-    <w:name w:val="12B4EB4D8A93D94799CB0CF0C937D48B"/>
-  </w:style>
-</w:styles>
-</file>
-
-<file path=word/glossary/webSettings.xml><?xml version="1.0" encoding="utf-8"?>
-<w:webSettings xmlns:mc="http://schemas.openxmlformats.org/markup-compatibility/2006" xmlns:r="http://schemas.openxmlformats.org/officeDocument/2006/relationships" xmlns:w="http://schemas.openxmlformats.org/wordprocessingml/2006/main" xmlns:w14="http://schemas.microsoft.com/office/word/2010/wordml" xmlns:w15="http://schemas.microsoft.com/office/word/2012/wordml" xmlns:w16cex="http://schemas.microsoft.com/office/word/2018/wordml/cex" xmlns:w16cid="http://schemas.microsoft.com/office/word/2016/wordml/cid" xmlns:w16="http://schemas.microsoft.com/office/word/2018/wordml" xmlns:w16se="http://schemas.microsoft.com/office/word/2015/wordml/symex" mc:Ignorable="w14 w15 w16se w16cid w16 w16cex">
-  <w:optimizeForBrowser/>
-  <w:allowPNG/>
-</w:webSettings>
-</file>
-
 <file path=word/theme/theme1.xml><?xml version="1.0" encoding="utf-8"?>
 <a:theme xmlns:a="http://schemas.openxmlformats.org/drawingml/2006/main" name="Theme1">
   <a:themeElements>

</xml_diff>